<commit_message>
tset Edit product senario
</commit_message>
<xml_diff>
--- a/Sprint5/CS352-SE2018-Test report.docx
+++ b/Sprint5/CS352-SE2018-Test report.docx
@@ -1,6 +1,6 @@
 
 <file path=word/document.xml><?xml version="1.0" encoding="utf-8"?>
-<w:document xmlns:wpc="http://schemas.microsoft.com/office/word/2010/wordprocessingCanvas" xmlns:mc="http://schemas.openxmlformats.org/markup-compatibility/2006" xmlns:o="urn:schemas-microsoft-com:office:office" xmlns:r="http://schemas.openxmlformats.org/officeDocument/2006/relationships" xmlns:m="http://schemas.openxmlformats.org/officeDocument/2006/math" xmlns:v="urn:schemas-microsoft-com:vml" xmlns:wp14="http://schemas.microsoft.com/office/word/2010/wordprocessingDrawing" xmlns:wp="http://schemas.openxmlformats.org/drawingml/2006/wordprocessingDrawing" xmlns:w10="urn:schemas-microsoft-com:office:word" xmlns:w="http://schemas.openxmlformats.org/wordprocessingml/2006/main" xmlns:w14="http://schemas.microsoft.com/office/word/2010/wordml" xmlns:w15="http://schemas.microsoft.com/office/word/2012/wordml" xmlns:wpg="http://schemas.microsoft.com/office/word/2010/wordprocessingGroup" xmlns:wpi="http://schemas.microsoft.com/office/word/2010/wordprocessingInk" xmlns:wne="http://schemas.microsoft.com/office/word/2006/wordml" xmlns:wps="http://schemas.microsoft.com/office/word/2010/wordprocessingShape" mc:Ignorable="w14 w15 wp14">
+<w:document xmlns:ve="http://schemas.openxmlformats.org/markup-compatibility/2006" xmlns:o="urn:schemas-microsoft-com:office:office" xmlns:r="http://schemas.openxmlformats.org/officeDocument/2006/relationships" xmlns:m="http://schemas.openxmlformats.org/officeDocument/2006/math" xmlns:v="urn:schemas-microsoft-com:vml" xmlns:wp="http://schemas.openxmlformats.org/drawingml/2006/wordprocessingDrawing" xmlns:w10="urn:schemas-microsoft-com:office:word" xmlns:w="http://schemas.openxmlformats.org/wordprocessingml/2006/main" xmlns:wne="http://schemas.microsoft.com/office/word/2006/wordml">
   <w:body>
     <w:p>
       <w:pPr>
@@ -123,7 +123,7 @@
           <w:insideH w:val="single" w:sz="4" w:space="0" w:color="000000"/>
           <w:insideV w:val="single" w:sz="4" w:space="0" w:color="000000"/>
         </w:tblBorders>
-        <w:tblLook w:val="04A0" w:firstRow="1" w:lastRow="0" w:firstColumn="1" w:lastColumn="0" w:noHBand="0" w:noVBand="1"/>
+        <w:tblLook w:val="04A0"/>
       </w:tblPr>
       <w:tblGrid>
         <w:gridCol w:w="1109"/>
@@ -235,8 +235,21 @@
           </w:tcPr>
           <w:p>
             <w:r>
-              <w:t>Ahmed Amr Ali Al-Akwah</w:t>
-            </w:r>
+              <w:t xml:space="preserve">Ahmed </w:t>
+            </w:r>
+            <w:proofErr w:type="spellStart"/>
+            <w:r>
+              <w:t>Amr</w:t>
+            </w:r>
+            <w:proofErr w:type="spellEnd"/>
+            <w:r>
+              <w:t xml:space="preserve"> Ali Al-</w:t>
+            </w:r>
+            <w:proofErr w:type="spellStart"/>
+            <w:r>
+              <w:t>Akwah</w:t>
+            </w:r>
+            <w:proofErr w:type="spellEnd"/>
           </w:p>
         </w:tc>
         <w:tc>
@@ -273,8 +286,21 @@
           </w:tcPr>
           <w:p>
             <w:r>
-              <w:t>Mohamed Fadl Al-Hdrmi</w:t>
-            </w:r>
+              <w:t xml:space="preserve">Mohamed </w:t>
+            </w:r>
+            <w:proofErr w:type="spellStart"/>
+            <w:r>
+              <w:t>Fadl</w:t>
+            </w:r>
+            <w:proofErr w:type="spellEnd"/>
+            <w:r>
+              <w:t xml:space="preserve"> Al-</w:t>
+            </w:r>
+            <w:proofErr w:type="spellStart"/>
+            <w:r>
+              <w:t>Hdrmi</w:t>
+            </w:r>
+            <w:proofErr w:type="spellEnd"/>
           </w:p>
         </w:tc>
         <w:tc>
@@ -310,8 +336,21 @@
             <w:tcW w:w="3031" w:type="dxa"/>
           </w:tcPr>
           <w:p>
-            <w:r>
-              <w:t>Noura AbdulKarim Mohammed</w:t>
+            <w:proofErr w:type="spellStart"/>
+            <w:r>
+              <w:t>Noura</w:t>
+            </w:r>
+            <w:proofErr w:type="spellEnd"/>
+            <w:r>
+              <w:t xml:space="preserve"> </w:t>
+            </w:r>
+            <w:proofErr w:type="spellStart"/>
+            <w:r>
+              <w:t>AbdulKarim</w:t>
+            </w:r>
+            <w:proofErr w:type="spellEnd"/>
+            <w:r>
+              <w:t xml:space="preserve"> Mohammed</w:t>
             </w:r>
           </w:p>
         </w:tc>
@@ -348,9 +387,35 @@
             <w:tcW w:w="3031" w:type="dxa"/>
           </w:tcPr>
           <w:p>
-            <w:r>
-              <w:t>Hosam Eldeen Reda Abdulhady</w:t>
-            </w:r>
+            <w:proofErr w:type="spellStart"/>
+            <w:r>
+              <w:t>Hosam</w:t>
+            </w:r>
+            <w:proofErr w:type="spellEnd"/>
+            <w:r>
+              <w:t xml:space="preserve"> </w:t>
+            </w:r>
+            <w:proofErr w:type="spellStart"/>
+            <w:r>
+              <w:t>Eldeen</w:t>
+            </w:r>
+            <w:proofErr w:type="spellEnd"/>
+            <w:r>
+              <w:t xml:space="preserve"> </w:t>
+            </w:r>
+            <w:proofErr w:type="spellStart"/>
+            <w:r>
+              <w:t>Reda</w:t>
+            </w:r>
+            <w:proofErr w:type="spellEnd"/>
+            <w:r>
+              <w:t xml:space="preserve"> </w:t>
+            </w:r>
+            <w:proofErr w:type="spellStart"/>
+            <w:r>
+              <w:t>Abdulhady</w:t>
+            </w:r>
+            <w:proofErr w:type="spellEnd"/>
           </w:p>
         </w:tc>
         <w:tc>
@@ -459,7 +524,7 @@
           <w:insideH w:val="single" w:sz="4" w:space="0" w:color="auto"/>
           <w:insideV w:val="single" w:sz="4" w:space="0" w:color="auto"/>
         </w:tblBorders>
-        <w:tblLook w:val="04A0" w:firstRow="1" w:lastRow="0" w:firstColumn="1" w:lastColumn="0" w:noHBand="0" w:noVBand="1"/>
+        <w:tblLook w:val="04A0"/>
       </w:tblPr>
       <w:tblGrid>
         <w:gridCol w:w="1908"/>
@@ -537,9 +602,11 @@
             <w:shd w:val="clear" w:color="auto" w:fill="auto"/>
           </w:tcPr>
           <w:p>
+            <w:proofErr w:type="spellStart"/>
             <w:r>
               <w:t>UserService</w:t>
             </w:r>
+            <w:proofErr w:type="spellEnd"/>
           </w:p>
         </w:tc>
       </w:tr>
@@ -564,8 +631,13 @@
             <w:pPr>
               <w:spacing w:after="0" w:line="240" w:lineRule="auto"/>
             </w:pPr>
-            <w:r>
-              <w:t>authticateUser(String username, String password)</w:t>
+            <w:proofErr w:type="spellStart"/>
+            <w:r>
+              <w:t>authticateUser</w:t>
+            </w:r>
+            <w:proofErr w:type="spellEnd"/>
+            <w:r>
+              <w:t>(String username, String password)</w:t>
             </w:r>
           </w:p>
         </w:tc>
@@ -741,7 +813,7 @@
           <w:insideH w:val="single" w:sz="4" w:space="0" w:color="auto"/>
           <w:insideV w:val="single" w:sz="4" w:space="0" w:color="auto"/>
         </w:tblBorders>
-        <w:tblLook w:val="04A0" w:firstRow="1" w:lastRow="0" w:firstColumn="1" w:lastColumn="0" w:noHBand="0" w:noVBand="1"/>
+        <w:tblLook w:val="04A0"/>
       </w:tblPr>
       <w:tblGrid>
         <w:gridCol w:w="1908"/>
@@ -811,7 +883,7 @@
               </w:tabs>
               <w:spacing w:after="0" w:line="240" w:lineRule="auto"/>
               <w:rPr>
-                <w:rFonts w:ascii="Courier New" w:eastAsia="Times New Roman" w:hAnsi="Courier New" w:cs="Courier New" w:hint="cs"/>
+                <w:rFonts w:ascii="Courier New" w:eastAsia="Times New Roman" w:hAnsi="Courier New" w:cs="Courier New"/>
                 <w:color w:val="000000"/>
                 <w:sz w:val="30"/>
                 <w:szCs w:val="30"/>
@@ -995,16 +1067,7 @@
               <w:spacing w:after="0" w:line="240" w:lineRule="auto"/>
             </w:pPr>
             <w:r>
-              <w:t>Enter</w:t>
-            </w:r>
-            <w:r>
-              <w:t xml:space="preserve"> same</w:t>
-            </w:r>
-            <w:r>
-              <w:t xml:space="preserve"> Brand</w:t>
-            </w:r>
-            <w:r>
-              <w:t xml:space="preserve"> (Brand2)</w:t>
+              <w:t>Enter same Brand (Brand2)</w:t>
             </w:r>
           </w:p>
           <w:p>
@@ -1016,16 +1079,7 @@
               <w:spacing w:after="0" w:line="240" w:lineRule="auto"/>
             </w:pPr>
             <w:r>
-              <w:t>Enter</w:t>
-            </w:r>
-            <w:r>
-              <w:t xml:space="preserve"> same</w:t>
-            </w:r>
-            <w:r>
-              <w:t xml:space="preserve"> Category</w:t>
-            </w:r>
-            <w:r>
-              <w:t xml:space="preserve"> (cayegory2)</w:t>
+              <w:t>Enter same Category (cayegory2)</w:t>
             </w:r>
           </w:p>
         </w:tc>
@@ -1181,7 +1235,7 @@
           <w:insideH w:val="single" w:sz="4" w:space="0" w:color="auto"/>
           <w:insideV w:val="single" w:sz="4" w:space="0" w:color="auto"/>
         </w:tblBorders>
-        <w:tblLook w:val="04A0" w:firstRow="1" w:lastRow="0" w:firstColumn="1" w:lastColumn="0" w:noHBand="0" w:noVBand="1"/>
+        <w:tblLook w:val="04A0"/>
       </w:tblPr>
       <w:tblGrid>
         <w:gridCol w:w="1908"/>
@@ -1207,7 +1261,6 @@
           <w:p>
             <w:pPr>
               <w:rPr>
-                <w:rFonts w:hint="cs"/>
                 <w:rtl/>
                 <w:lang w:bidi="ar-EG"/>
               </w:rPr>
@@ -1243,7 +1296,6 @@
               <w:pStyle w:val="HTMLPreformatted"/>
               <w:shd w:val="clear" w:color="auto" w:fill="FFFFFF"/>
               <w:rPr>
-                <w:rFonts w:hint="cs"/>
                 <w:color w:val="000000"/>
                 <w:sz w:val="30"/>
                 <w:szCs w:val="30"/>
@@ -1283,7 +1335,7 @@
               </w:tabs>
               <w:spacing w:after="0" w:line="240" w:lineRule="auto"/>
               <w:rPr>
-                <w:rFonts w:ascii="Courier New" w:eastAsia="Times New Roman" w:hAnsi="Courier New" w:cs="Courier New" w:hint="cs"/>
+                <w:rFonts w:ascii="Courier New" w:eastAsia="Times New Roman" w:hAnsi="Courier New" w:cs="Courier New"/>
                 <w:color w:val="000000"/>
                 <w:sz w:val="30"/>
                 <w:szCs w:val="30"/>
@@ -1371,10 +1423,7 @@
               <w:spacing w:after="0" w:line="240" w:lineRule="auto"/>
             </w:pPr>
             <w:r>
-              <w:t xml:space="preserve">Enter </w:t>
-            </w:r>
-            <w:r>
-              <w:t>back button</w:t>
+              <w:t>Enter back button</w:t>
             </w:r>
           </w:p>
         </w:tc>
@@ -1401,10 +1450,7 @@
               <w:t xml:space="preserve">Username = </w:t>
             </w:r>
             <w:r>
-              <w:t>admin2</w:t>
-            </w:r>
-            <w:r>
-              <w:t>, Password=12345678</w:t>
+              <w:t>admin2, Password=12345678</w:t>
             </w:r>
           </w:p>
         </w:tc>
@@ -1538,7 +1584,7 @@
           <w:insideH w:val="single" w:sz="4" w:space="0" w:color="auto"/>
           <w:insideV w:val="single" w:sz="4" w:space="0" w:color="auto"/>
         </w:tblBorders>
-        <w:tblLook w:val="04A0" w:firstRow="1" w:lastRow="0" w:firstColumn="1" w:lastColumn="0" w:noHBand="0" w:noVBand="1"/>
+        <w:tblLook w:val="04A0"/>
       </w:tblPr>
       <w:tblGrid>
         <w:gridCol w:w="1908"/>
@@ -1564,7 +1610,6 @@
           <w:p>
             <w:pPr>
               <w:rPr>
-                <w:rFonts w:hint="cs"/>
                 <w:rtl/>
                 <w:lang w:bidi="ar-EG"/>
               </w:rPr>
@@ -1629,79 +1674,7 @@
                 <w:sz w:val="30"/>
                 <w:szCs w:val="30"/>
               </w:rPr>
-              <w:t>t</w:t>
-            </w:r>
-            <w:r>
-              <w:rPr>
-                <w:color w:val="000000"/>
-                <w:sz w:val="30"/>
-                <w:szCs w:val="30"/>
-              </w:rPr>
-              <w:t>est</w:t>
-            </w:r>
-            <w:r>
-              <w:rPr>
-                <w:color w:val="000000"/>
-                <w:sz w:val="30"/>
-                <w:szCs w:val="30"/>
-              </w:rPr>
-              <w:t xml:space="preserve"> </w:t>
-            </w:r>
-            <w:r>
-              <w:rPr>
-                <w:color w:val="000000"/>
-                <w:sz w:val="30"/>
-                <w:szCs w:val="30"/>
-              </w:rPr>
-              <w:t>with</w:t>
-            </w:r>
-            <w:r>
-              <w:rPr>
-                <w:color w:val="000000"/>
-                <w:sz w:val="30"/>
-                <w:szCs w:val="30"/>
-              </w:rPr>
-              <w:t xml:space="preserve"> </w:t>
-            </w:r>
-            <w:r>
-              <w:rPr>
-                <w:color w:val="000000"/>
-                <w:sz w:val="30"/>
-                <w:szCs w:val="30"/>
-              </w:rPr>
-              <w:t>no</w:t>
-            </w:r>
-            <w:r>
-              <w:rPr>
-                <w:color w:val="000000"/>
-                <w:sz w:val="30"/>
-                <w:szCs w:val="30"/>
-              </w:rPr>
-              <w:t xml:space="preserve"> a</w:t>
-            </w:r>
-            <w:r>
-              <w:rPr>
-                <w:color w:val="000000"/>
-                <w:sz w:val="30"/>
-                <w:szCs w:val="30"/>
-              </w:rPr>
-              <w:t>ccount</w:t>
-            </w:r>
-            <w:r>
-              <w:rPr>
-                <w:color w:val="000000"/>
-                <w:sz w:val="30"/>
-                <w:szCs w:val="30"/>
-              </w:rPr>
-              <w:t xml:space="preserve"> t</w:t>
-            </w:r>
-            <w:r>
-              <w:rPr>
-                <w:color w:val="000000"/>
-                <w:sz w:val="30"/>
-                <w:szCs w:val="30"/>
-              </w:rPr>
-              <w:t>ype</w:t>
+              <w:t>test with no account type</w:t>
             </w:r>
           </w:p>
           <w:p>
@@ -1727,7 +1700,7 @@
               </w:tabs>
               <w:spacing w:after="0" w:line="240" w:lineRule="auto"/>
               <w:rPr>
-                <w:rFonts w:ascii="Courier New" w:eastAsia="Times New Roman" w:hAnsi="Courier New" w:cs="Courier New" w:hint="cs"/>
+                <w:rFonts w:ascii="Courier New" w:eastAsia="Times New Roman" w:hAnsi="Courier New" w:cs="Courier New"/>
                 <w:color w:val="000000"/>
                 <w:sz w:val="30"/>
                 <w:szCs w:val="30"/>
@@ -1841,14 +1814,13 @@
             <w:r>
               <w:t xml:space="preserve">Username = </w:t>
             </w:r>
+            <w:proofErr w:type="spellStart"/>
             <w:r>
               <w:t>hosamreda</w:t>
             </w:r>
-            <w:r>
-              <w:t>, Password=12345678</w:t>
-            </w:r>
-            <w:r>
-              <w:t>,email=hosam@yahoo.com</w:t>
+            <w:proofErr w:type="spellEnd"/>
+            <w:r>
+              <w:t>, Password=12345678,email=hosam@yahoo.com</w:t>
             </w:r>
           </w:p>
         </w:tc>
@@ -1900,8 +1872,13 @@
             <w:shd w:val="clear" w:color="auto" w:fill="auto"/>
           </w:tcPr>
           <w:p>
-            <w:r>
-              <w:t>Whitelabel Error Page</w:t>
+            <w:proofErr w:type="spellStart"/>
+            <w:r>
+              <w:t>Whitelabel</w:t>
+            </w:r>
+            <w:proofErr w:type="spellEnd"/>
+            <w:r>
+              <w:t xml:space="preserve"> Error Page</w:t>
             </w:r>
           </w:p>
         </w:tc>
@@ -1985,7 +1962,7 @@
           <w:insideH w:val="single" w:sz="4" w:space="0" w:color="auto"/>
           <w:insideV w:val="single" w:sz="4" w:space="0" w:color="auto"/>
         </w:tblBorders>
-        <w:tblLook w:val="04A0" w:firstRow="1" w:lastRow="0" w:firstColumn="1" w:lastColumn="0" w:noHBand="0" w:noVBand="1"/>
+        <w:tblLook w:val="04A0"/>
       </w:tblPr>
       <w:tblGrid>
         <w:gridCol w:w="1908"/>
@@ -2012,7 +1989,6 @@
           <w:p>
             <w:pPr>
               <w:rPr>
-                <w:rFonts w:hint="cs"/>
                 <w:rtl/>
                 <w:lang w:bidi="ar-EG"/>
               </w:rPr>
@@ -2085,7 +2061,7 @@
               </w:tabs>
               <w:spacing w:after="0" w:line="240" w:lineRule="auto"/>
               <w:rPr>
-                <w:rFonts w:ascii="Courier New" w:eastAsia="Times New Roman" w:hAnsi="Courier New" w:cs="Courier New" w:hint="cs"/>
+                <w:rFonts w:ascii="Courier New" w:eastAsia="Times New Roman" w:hAnsi="Courier New" w:cs="Courier New"/>
                 <w:color w:val="000000"/>
                 <w:sz w:val="30"/>
                 <w:szCs w:val="30"/>
@@ -2266,25 +2242,7 @@
               <w:t xml:space="preserve">Username = </w:t>
             </w:r>
             <w:r>
-              <w:t>321</w:t>
-            </w:r>
-            <w:r>
-              <w:t>, Password=12345678,</w:t>
-            </w:r>
-            <w:r>
-              <w:t xml:space="preserve"> </w:t>
-            </w:r>
-            <w:r>
-              <w:t>quantity</w:t>
-            </w:r>
-            <w:r>
-              <w:t xml:space="preserve"> </w:t>
-            </w:r>
-            <w:r>
-              <w:t>=</w:t>
-            </w:r>
-            <w:r>
-              <w:t xml:space="preserve"> </w:t>
+              <w:t xml:space="preserve">321, Password=12345678, quantity = </w:t>
             </w:r>
             <w:r>
               <w:t>132</w:t>
@@ -2294,6 +2252,9 @@
             </w:r>
             <w:r>
               <w:t>12345678987654321</w:t>
+            </w:r>
+            <w:r>
+              <w:t>, price= -120, quantity=-12</w:t>
             </w:r>
           </w:p>
         </w:tc>
@@ -2322,7 +2283,10 @@
               </w:rPr>
             </w:pPr>
             <w:r>
-              <w:t>Not accept this large number</w:t>
+              <w:t xml:space="preserve">Accept , </w:t>
+            </w:r>
+            <w:r>
+              <w:t>reject</w:t>
             </w:r>
           </w:p>
         </w:tc>
@@ -2346,7 +2310,13 @@
           </w:tcPr>
           <w:p>
             <w:r>
-              <w:t xml:space="preserve">Accept </w:t>
+              <w:t>Code crash,</w:t>
+            </w:r>
+            <w:r>
+              <w:t xml:space="preserve"> </w:t>
+            </w:r>
+            <w:r>
+              <w:t>reject</w:t>
             </w:r>
           </w:p>
         </w:tc>
@@ -2370,7 +2340,13 @@
           </w:tcPr>
           <w:p>
             <w:r>
-              <w:t>failed</w:t>
+              <w:t>F</w:t>
+            </w:r>
+            <w:r>
+              <w:t>ailed</w:t>
+            </w:r>
+            <w:r>
+              <w:t>, Failed</w:t>
             </w:r>
           </w:p>
         </w:tc>
@@ -2421,7 +2397,7 @@
           <w:insideH w:val="single" w:sz="4" w:space="0" w:color="auto"/>
           <w:insideV w:val="single" w:sz="4" w:space="0" w:color="auto"/>
         </w:tblBorders>
-        <w:tblLook w:val="04A0" w:firstRow="1" w:lastRow="0" w:firstColumn="1" w:lastColumn="0" w:noHBand="0" w:noVBand="1"/>
+        <w:tblLook w:val="04A0"/>
       </w:tblPr>
       <w:tblGrid>
         <w:gridCol w:w="1908"/>
@@ -2447,7 +2423,6 @@
           <w:p>
             <w:pPr>
               <w:rPr>
-                <w:rFonts w:hint="cs"/>
                 <w:rtl/>
                 <w:lang w:bidi="ar-EG"/>
               </w:rPr>
@@ -2494,31 +2469,7 @@
                 <w:sz w:val="30"/>
                 <w:szCs w:val="30"/>
               </w:rPr>
-              <w:t>Delete</w:t>
-            </w:r>
-            <w:r>
-              <w:rPr>
-                <w:color w:val="000000"/>
-                <w:sz w:val="30"/>
-                <w:szCs w:val="30"/>
-              </w:rPr>
-              <w:t xml:space="preserve"> Product </w:t>
-            </w:r>
-            <w:r>
-              <w:rPr>
-                <w:color w:val="000000"/>
-                <w:sz w:val="30"/>
-                <w:szCs w:val="30"/>
-              </w:rPr>
-              <w:t>from</w:t>
-            </w:r>
-            <w:r>
-              <w:rPr>
-                <w:color w:val="000000"/>
-                <w:sz w:val="30"/>
-                <w:szCs w:val="30"/>
-              </w:rPr>
-              <w:t xml:space="preserve"> store</w:t>
+              <w:t>Delete Product from store</w:t>
             </w:r>
           </w:p>
           <w:p>
@@ -2544,7 +2495,7 @@
               </w:tabs>
               <w:spacing w:after="0" w:line="240" w:lineRule="auto"/>
               <w:rPr>
-                <w:rFonts w:ascii="Courier New" w:eastAsia="Times New Roman" w:hAnsi="Courier New" w:cs="Courier New" w:hint="cs"/>
+                <w:rFonts w:ascii="Courier New" w:eastAsia="Times New Roman" w:hAnsi="Courier New" w:cs="Courier New"/>
                 <w:color w:val="000000"/>
                 <w:sz w:val="30"/>
                 <w:szCs w:val="30"/>
@@ -2821,6 +2772,455 @@
             </w:r>
             <w:bookmarkStart w:id="0" w:name="_GoBack"/>
             <w:bookmarkEnd w:id="0"/>
+          </w:p>
+        </w:tc>
+      </w:tr>
+    </w:tbl>
+    <w:p>
+      <w:pPr>
+        <w:rPr>
+          <w:b/>
+          <w:bCs/>
+          <w:sz w:val="36"/>
+          <w:szCs w:val="36"/>
+        </w:rPr>
+      </w:pPr>
+    </w:p>
+    <w:tbl>
+      <w:tblPr>
+        <w:tblW w:w="0" w:type="auto"/>
+        <w:tblBorders>
+          <w:top w:val="single" w:sz="4" w:space="0" w:color="auto"/>
+          <w:left w:val="single" w:sz="4" w:space="0" w:color="auto"/>
+          <w:bottom w:val="single" w:sz="4" w:space="0" w:color="auto"/>
+          <w:right w:val="single" w:sz="4" w:space="0" w:color="auto"/>
+          <w:insideH w:val="single" w:sz="4" w:space="0" w:color="auto"/>
+          <w:insideV w:val="single" w:sz="4" w:space="0" w:color="auto"/>
+        </w:tblBorders>
+        <w:tblLook w:val="04A0"/>
+      </w:tblPr>
+      <w:tblGrid>
+        <w:gridCol w:w="1908"/>
+        <w:gridCol w:w="6621"/>
+      </w:tblGrid>
+      <w:tr>
+        <w:tc>
+          <w:tcPr>
+            <w:tcW w:w="1908" w:type="dxa"/>
+            <w:shd w:val="clear" w:color="auto" w:fill="auto"/>
+          </w:tcPr>
+          <w:p>
+            <w:r>
+              <w:lastRenderedPageBreak/>
+              <w:t>Test Case ID</w:t>
+            </w:r>
+          </w:p>
+        </w:tc>
+        <w:tc>
+          <w:tcPr>
+            <w:tcW w:w="6621" w:type="dxa"/>
+            <w:shd w:val="clear" w:color="auto" w:fill="auto"/>
+          </w:tcPr>
+          <w:p>
+            <w:pPr>
+              <w:rPr>
+                <w:rtl/>
+                <w:lang w:bidi="ar-EG"/>
+              </w:rPr>
+            </w:pPr>
+            <w:r>
+              <w:t>TC0</w:t>
+            </w:r>
+            <w:r>
+              <w:t>6</w:t>
+            </w:r>
+          </w:p>
+        </w:tc>
+      </w:tr>
+      <w:tr>
+        <w:tc>
+          <w:tcPr>
+            <w:tcW w:w="1908" w:type="dxa"/>
+            <w:shd w:val="clear" w:color="auto" w:fill="auto"/>
+          </w:tcPr>
+          <w:p>
+            <w:r>
+              <w:t>Test Scenario</w:t>
+            </w:r>
+          </w:p>
+        </w:tc>
+        <w:tc>
+          <w:tcPr>
+            <w:tcW w:w="6621" w:type="dxa"/>
+            <w:shd w:val="clear" w:color="auto" w:fill="auto"/>
+          </w:tcPr>
+          <w:p>
+            <w:pPr>
+              <w:pStyle w:val="HTMLPreformatted"/>
+              <w:shd w:val="clear" w:color="auto" w:fill="FFFFFF"/>
+              <w:rPr>
+                <w:color w:val="000000"/>
+                <w:sz w:val="30"/>
+                <w:szCs w:val="30"/>
+              </w:rPr>
+            </w:pPr>
+            <w:r>
+              <w:rPr>
+                <w:color w:val="000000"/>
+                <w:sz w:val="30"/>
+                <w:szCs w:val="30"/>
+              </w:rPr>
+              <w:t>Edit</w:t>
+            </w:r>
+            <w:r>
+              <w:rPr>
+                <w:color w:val="000000"/>
+                <w:sz w:val="30"/>
+                <w:szCs w:val="30"/>
+              </w:rPr>
+              <w:t xml:space="preserve"> Product </w:t>
+            </w:r>
+            <w:r>
+              <w:rPr>
+                <w:color w:val="000000"/>
+                <w:sz w:val="30"/>
+                <w:szCs w:val="30"/>
+              </w:rPr>
+              <w:t>in Store</w:t>
+            </w:r>
+          </w:p>
+          <w:p>
+            <w:pPr>
+              <w:shd w:val="clear" w:color="auto" w:fill="FFFFFF"/>
+              <w:tabs>
+                <w:tab w:val="left" w:pos="916"/>
+                <w:tab w:val="left" w:pos="1832"/>
+                <w:tab w:val="left" w:pos="2748"/>
+                <w:tab w:val="left" w:pos="3664"/>
+                <w:tab w:val="left" w:pos="4580"/>
+                <w:tab w:val="left" w:pos="5496"/>
+                <w:tab w:val="left" w:pos="6412"/>
+                <w:tab w:val="left" w:pos="7328"/>
+                <w:tab w:val="left" w:pos="8244"/>
+                <w:tab w:val="left" w:pos="9160"/>
+                <w:tab w:val="left" w:pos="10076"/>
+                <w:tab w:val="left" w:pos="10992"/>
+                <w:tab w:val="left" w:pos="11908"/>
+                <w:tab w:val="left" w:pos="12824"/>
+                <w:tab w:val="left" w:pos="13740"/>
+                <w:tab w:val="left" w:pos="14656"/>
+              </w:tabs>
+              <w:spacing w:after="0" w:line="240" w:lineRule="auto"/>
+              <w:rPr>
+                <w:rFonts w:ascii="Courier New" w:eastAsia="Times New Roman" w:hAnsi="Courier New" w:cs="Courier New"/>
+                <w:color w:val="000000"/>
+                <w:sz w:val="30"/>
+                <w:szCs w:val="30"/>
+                <w:rtl/>
+                <w:lang w:bidi="ar-EG"/>
+              </w:rPr>
+            </w:pPr>
+          </w:p>
+        </w:tc>
+      </w:tr>
+      <w:tr>
+        <w:tc>
+          <w:tcPr>
+            <w:tcW w:w="1908" w:type="dxa"/>
+            <w:shd w:val="clear" w:color="auto" w:fill="auto"/>
+          </w:tcPr>
+          <w:p>
+            <w:r>
+              <w:t>Test Steps</w:t>
+            </w:r>
+          </w:p>
+        </w:tc>
+        <w:tc>
+          <w:tcPr>
+            <w:tcW w:w="6621" w:type="dxa"/>
+            <w:shd w:val="clear" w:color="auto" w:fill="auto"/>
+          </w:tcPr>
+          <w:p>
+            <w:pPr>
+              <w:pStyle w:val="ListParagraph"/>
+              <w:numPr>
+                <w:ilvl w:val="0"/>
+                <w:numId w:val="10"/>
+              </w:numPr>
+              <w:spacing w:after="0" w:line="240" w:lineRule="auto"/>
+            </w:pPr>
+            <w:r>
+              <w:t xml:space="preserve">Go to site </w:t>
+            </w:r>
+            <w:r>
+              <w:t>http://localhost:8383/login</w:t>
+            </w:r>
+          </w:p>
+          <w:p>
+            <w:pPr>
+              <w:numPr>
+                <w:ilvl w:val="0"/>
+                <w:numId w:val="10"/>
+              </w:numPr>
+              <w:spacing w:after="0" w:line="240" w:lineRule="auto"/>
+            </w:pPr>
+            <w:r>
+              <w:t>Enter Username</w:t>
+            </w:r>
+          </w:p>
+          <w:p>
+            <w:pPr>
+              <w:numPr>
+                <w:ilvl w:val="0"/>
+                <w:numId w:val="10"/>
+              </w:numPr>
+              <w:spacing w:after="0" w:line="240" w:lineRule="auto"/>
+            </w:pPr>
+            <w:r>
+              <w:t>Enter Password</w:t>
+            </w:r>
+          </w:p>
+          <w:p>
+            <w:pPr>
+              <w:numPr>
+                <w:ilvl w:val="0"/>
+                <w:numId w:val="10"/>
+              </w:numPr>
+              <w:spacing w:after="0" w:line="240" w:lineRule="auto"/>
+            </w:pPr>
+            <w:r>
+              <w:t xml:space="preserve">Click </w:t>
+            </w:r>
+            <w:r>
+              <w:t>login</w:t>
+            </w:r>
+          </w:p>
+          <w:p>
+            <w:pPr>
+              <w:numPr>
+                <w:ilvl w:val="0"/>
+                <w:numId w:val="10"/>
+              </w:numPr>
+              <w:spacing w:after="0" w:line="240" w:lineRule="auto"/>
+            </w:pPr>
+            <w:r>
+              <w:t xml:space="preserve">Click </w:t>
+            </w:r>
+            <w:r>
+              <w:t>add</w:t>
+            </w:r>
+            <w:r>
+              <w:t xml:space="preserve"> </w:t>
+            </w:r>
+            <w:r>
+              <w:t>prod</w:t>
+            </w:r>
+            <w:r>
+              <w:t>u</w:t>
+            </w:r>
+            <w:r>
+              <w:t>ct</w:t>
+            </w:r>
+            <w:r>
+              <w:t xml:space="preserve"> </w:t>
+            </w:r>
+            <w:r>
+              <w:t>to</w:t>
+            </w:r>
+            <w:r>
+              <w:t xml:space="preserve"> </w:t>
+            </w:r>
+            <w:r>
+              <w:t>store</w:t>
+            </w:r>
+          </w:p>
+          <w:p>
+            <w:pPr>
+              <w:numPr>
+                <w:ilvl w:val="0"/>
+                <w:numId w:val="10"/>
+              </w:numPr>
+              <w:spacing w:after="0" w:line="240" w:lineRule="auto"/>
+            </w:pPr>
+            <w:r>
+              <w:t>select first product</w:t>
+            </w:r>
+          </w:p>
+          <w:p>
+            <w:pPr>
+              <w:numPr>
+                <w:ilvl w:val="0"/>
+                <w:numId w:val="10"/>
+              </w:numPr>
+              <w:spacing w:after="0" w:line="240" w:lineRule="auto"/>
+            </w:pPr>
+            <w:r>
+              <w:t>click delete</w:t>
+            </w:r>
+          </w:p>
+        </w:tc>
+      </w:tr>
+      <w:tr>
+        <w:tc>
+          <w:tcPr>
+            <w:tcW w:w="1908" w:type="dxa"/>
+            <w:shd w:val="clear" w:color="auto" w:fill="auto"/>
+          </w:tcPr>
+          <w:p>
+            <w:r>
+              <w:t>Test Data</w:t>
+            </w:r>
+          </w:p>
+        </w:tc>
+        <w:tc>
+          <w:tcPr>
+            <w:tcW w:w="6621" w:type="dxa"/>
+            <w:shd w:val="clear" w:color="auto" w:fill="auto"/>
+          </w:tcPr>
+          <w:p>
+            <w:r>
+              <w:t xml:space="preserve">Username = </w:t>
+            </w:r>
+            <w:r>
+              <w:t xml:space="preserve">321, Password=12345678 </w:t>
+            </w:r>
+          </w:p>
+          <w:p>
+            <w:r>
+              <w:t xml:space="preserve">-quantity = </w:t>
+            </w:r>
+            <w:r>
+              <w:t>132</w:t>
+            </w:r>
+            <w:r>
+              <w:t xml:space="preserve">,price= </w:t>
+            </w:r>
+            <w:r>
+              <w:t>12345678987654321</w:t>
+            </w:r>
+          </w:p>
+          <w:p>
+            <w:r>
+              <w:t>-quantity = 120,price= 12</w:t>
+            </w:r>
+          </w:p>
+          <w:p>
+            <w:r>
+              <w:t>-quantity = -120,price= -12</w:t>
+            </w:r>
+          </w:p>
+        </w:tc>
+      </w:tr>
+      <w:tr>
+        <w:tc>
+          <w:tcPr>
+            <w:tcW w:w="1908" w:type="dxa"/>
+            <w:shd w:val="clear" w:color="auto" w:fill="auto"/>
+          </w:tcPr>
+          <w:p>
+            <w:r>
+              <w:t>Expected Results</w:t>
+            </w:r>
+          </w:p>
+        </w:tc>
+        <w:tc>
+          <w:tcPr>
+            <w:tcW w:w="6621" w:type="dxa"/>
+            <w:shd w:val="clear" w:color="auto" w:fill="auto"/>
+          </w:tcPr>
+          <w:p>
+            <w:pPr>
+              <w:rPr>
+                <w:lang w:bidi="ar-EG"/>
+              </w:rPr>
+            </w:pPr>
+            <w:r>
+              <w:t>Updated, Updated, not Updated</w:t>
+            </w:r>
+          </w:p>
+        </w:tc>
+      </w:tr>
+      <w:tr>
+        <w:tc>
+          <w:tcPr>
+            <w:tcW w:w="1908" w:type="dxa"/>
+            <w:shd w:val="clear" w:color="auto" w:fill="auto"/>
+          </w:tcPr>
+          <w:p>
+            <w:r>
+              <w:t>Actual Results</w:t>
+            </w:r>
+          </w:p>
+        </w:tc>
+        <w:tc>
+          <w:tcPr>
+            <w:tcW w:w="6621" w:type="dxa"/>
+            <w:shd w:val="clear" w:color="auto" w:fill="auto"/>
+          </w:tcPr>
+          <w:p>
+            <w:r>
+              <w:t xml:space="preserve">Updated, </w:t>
+            </w:r>
+            <w:r>
+              <w:t xml:space="preserve"> </w:t>
+            </w:r>
+            <w:r>
+              <w:t>not updated, updated</w:t>
+            </w:r>
+          </w:p>
+        </w:tc>
+      </w:tr>
+      <w:tr>
+        <w:tc>
+          <w:tcPr>
+            <w:tcW w:w="1908" w:type="dxa"/>
+            <w:shd w:val="clear" w:color="auto" w:fill="auto"/>
+          </w:tcPr>
+          <w:p>
+            <w:r>
+              <w:t>Pass/Fail</w:t>
+            </w:r>
+          </w:p>
+        </w:tc>
+        <w:tc>
+          <w:tcPr>
+            <w:tcW w:w="6621" w:type="dxa"/>
+            <w:shd w:val="clear" w:color="auto" w:fill="auto"/>
+          </w:tcPr>
+          <w:p>
+            <w:r>
+              <w:t>P</w:t>
+            </w:r>
+            <w:r>
+              <w:t>assed</w:t>
+            </w:r>
+            <w:r>
+              <w:t>, failed, failed</w:t>
+            </w:r>
+          </w:p>
+        </w:tc>
+      </w:tr>
+      <w:tr>
+        <w:tc>
+          <w:tcPr>
+            <w:tcW w:w="1908" w:type="dxa"/>
+            <w:shd w:val="clear" w:color="auto" w:fill="auto"/>
+          </w:tcPr>
+          <w:p>
+            <w:r>
+              <w:t>Analysis</w:t>
+            </w:r>
+          </w:p>
+        </w:tc>
+        <w:tc>
+          <w:tcPr>
+            <w:tcW w:w="6621" w:type="dxa"/>
+            <w:shd w:val="clear" w:color="auto" w:fill="auto"/>
+          </w:tcPr>
+          <w:p>
+            <w:r>
+              <w:t>……..</w:t>
+            </w:r>
           </w:p>
         </w:tc>
       </w:tr>
@@ -2851,7 +3251,6 @@
           <w:sz w:val="36"/>
           <w:szCs w:val="36"/>
         </w:rPr>
-        <w:lastRenderedPageBreak/>
         <w:t>Summary:</w:t>
       </w:r>
     </w:p>
@@ -2963,7 +3362,7 @@
         </w:numPr>
       </w:pPr>
       <w:r>
-        <w:t>…</w:t>
+        <w:t>TC06</w:t>
       </w:r>
     </w:p>
     <w:p>
@@ -3002,8 +3401,94 @@
 </file>
 
 <file path=word/numbering.xml><?xml version="1.0" encoding="utf-8"?>
-<w:numbering xmlns:wpc="http://schemas.microsoft.com/office/word/2010/wordprocessingCanvas" xmlns:mc="http://schemas.openxmlformats.org/markup-compatibility/2006" xmlns:o="urn:schemas-microsoft-com:office:office" xmlns:r="http://schemas.openxmlformats.org/officeDocument/2006/relationships" xmlns:m="http://schemas.openxmlformats.org/officeDocument/2006/math" xmlns:v="urn:schemas-microsoft-com:vml" xmlns:wp14="http://schemas.microsoft.com/office/word/2010/wordprocessingDrawing" xmlns:wp="http://schemas.openxmlformats.org/drawingml/2006/wordprocessingDrawing" xmlns:w10="urn:schemas-microsoft-com:office:word" xmlns:w="http://schemas.openxmlformats.org/wordprocessingml/2006/main" xmlns:w14="http://schemas.microsoft.com/office/word/2010/wordml" xmlns:w15="http://schemas.microsoft.com/office/word/2012/wordml" xmlns:wpg="http://schemas.microsoft.com/office/word/2010/wordprocessingGroup" xmlns:wpi="http://schemas.microsoft.com/office/word/2010/wordprocessingInk" xmlns:wne="http://schemas.microsoft.com/office/word/2006/wordml" xmlns:wps="http://schemas.microsoft.com/office/word/2010/wordprocessingShape" mc:Ignorable="w14 w15 wp14">
-  <w:abstractNum w:abstractNumId="0" w15:restartNumberingAfterBreak="0">
+<w:numbering xmlns:ve="http://schemas.openxmlformats.org/markup-compatibility/2006" xmlns:o="urn:schemas-microsoft-com:office:office" xmlns:r="http://schemas.openxmlformats.org/officeDocument/2006/relationships" xmlns:m="http://schemas.openxmlformats.org/officeDocument/2006/math" xmlns:v="urn:schemas-microsoft-com:vml" xmlns:wp="http://schemas.openxmlformats.org/drawingml/2006/wordprocessingDrawing" xmlns:w10="urn:schemas-microsoft-com:office:word" xmlns:w="http://schemas.openxmlformats.org/wordprocessingml/2006/main" xmlns:wne="http://schemas.microsoft.com/office/word/2006/wordml">
+  <w:abstractNum w:abstractNumId="0">
+    <w:nsid w:val="07131E3A"/>
+    <w:multiLevelType w:val="hybridMultilevel"/>
+    <w:tmpl w:val="B5FC03F2"/>
+    <w:lvl w:ilvl="0" w:tplc="0409000F">
+      <w:start w:val="1"/>
+      <w:numFmt w:val="decimal"/>
+      <w:lvlText w:val="%1."/>
+      <w:lvlJc w:val="left"/>
+      <w:pPr>
+        <w:ind w:left="1080" w:hanging="360"/>
+      </w:pPr>
+    </w:lvl>
+    <w:lvl w:ilvl="1" w:tplc="04090019" w:tentative="1">
+      <w:start w:val="1"/>
+      <w:numFmt w:val="lowerLetter"/>
+      <w:lvlText w:val="%2."/>
+      <w:lvlJc w:val="left"/>
+      <w:pPr>
+        <w:ind w:left="1800" w:hanging="360"/>
+      </w:pPr>
+    </w:lvl>
+    <w:lvl w:ilvl="2" w:tplc="0409001B" w:tentative="1">
+      <w:start w:val="1"/>
+      <w:numFmt w:val="lowerRoman"/>
+      <w:lvlText w:val="%3."/>
+      <w:lvlJc w:val="right"/>
+      <w:pPr>
+        <w:ind w:left="2520" w:hanging="180"/>
+      </w:pPr>
+    </w:lvl>
+    <w:lvl w:ilvl="3" w:tplc="0409000F" w:tentative="1">
+      <w:start w:val="1"/>
+      <w:numFmt w:val="decimal"/>
+      <w:lvlText w:val="%4."/>
+      <w:lvlJc w:val="left"/>
+      <w:pPr>
+        <w:ind w:left="3240" w:hanging="360"/>
+      </w:pPr>
+    </w:lvl>
+    <w:lvl w:ilvl="4" w:tplc="04090019" w:tentative="1">
+      <w:start w:val="1"/>
+      <w:numFmt w:val="lowerLetter"/>
+      <w:lvlText w:val="%5."/>
+      <w:lvlJc w:val="left"/>
+      <w:pPr>
+        <w:ind w:left="3960" w:hanging="360"/>
+      </w:pPr>
+    </w:lvl>
+    <w:lvl w:ilvl="5" w:tplc="0409001B" w:tentative="1">
+      <w:start w:val="1"/>
+      <w:numFmt w:val="lowerRoman"/>
+      <w:lvlText w:val="%6."/>
+      <w:lvlJc w:val="right"/>
+      <w:pPr>
+        <w:ind w:left="4680" w:hanging="180"/>
+      </w:pPr>
+    </w:lvl>
+    <w:lvl w:ilvl="6" w:tplc="0409000F" w:tentative="1">
+      <w:start w:val="1"/>
+      <w:numFmt w:val="decimal"/>
+      <w:lvlText w:val="%7."/>
+      <w:lvlJc w:val="left"/>
+      <w:pPr>
+        <w:ind w:left="5400" w:hanging="360"/>
+      </w:pPr>
+    </w:lvl>
+    <w:lvl w:ilvl="7" w:tplc="04090019" w:tentative="1">
+      <w:start w:val="1"/>
+      <w:numFmt w:val="lowerLetter"/>
+      <w:lvlText w:val="%8."/>
+      <w:lvlJc w:val="left"/>
+      <w:pPr>
+        <w:ind w:left="6120" w:hanging="360"/>
+      </w:pPr>
+    </w:lvl>
+    <w:lvl w:ilvl="8" w:tplc="0409001B" w:tentative="1">
+      <w:start w:val="1"/>
+      <w:numFmt w:val="lowerRoman"/>
+      <w:lvlText w:val="%9."/>
+      <w:lvlJc w:val="right"/>
+      <w:pPr>
+        <w:ind w:left="6840" w:hanging="180"/>
+      </w:pPr>
+    </w:lvl>
+  </w:abstractNum>
+  <w:abstractNum w:abstractNumId="1">
     <w:nsid w:val="0A7A25E0"/>
     <w:multiLevelType w:val="hybridMultilevel"/>
     <w:tmpl w:val="2BC0D45C"/>
@@ -3089,7 +3574,7 @@
       </w:pPr>
     </w:lvl>
   </w:abstractNum>
-  <w:abstractNum w:abstractNumId="1" w15:restartNumberingAfterBreak="0">
+  <w:abstractNum w:abstractNumId="2">
     <w:nsid w:val="0AB45762"/>
     <w:multiLevelType w:val="hybridMultilevel"/>
     <w:tmpl w:val="2BC0D45C"/>
@@ -3175,7 +3660,96 @@
       </w:pPr>
     </w:lvl>
   </w:abstractNum>
-  <w:abstractNum w:abstractNumId="2" w15:restartNumberingAfterBreak="0">
+  <w:abstractNum w:abstractNumId="3">
+    <w:nsid w:val="12F73686"/>
+    <w:multiLevelType w:val="hybridMultilevel"/>
+    <w:tmpl w:val="C17C5354"/>
+    <w:lvl w:ilvl="0" w:tplc="0409000F">
+      <w:start w:val="1"/>
+      <w:numFmt w:val="decimal"/>
+      <w:lvlText w:val="%1."/>
+      <w:lvlJc w:val="left"/>
+      <w:pPr>
+        <w:ind w:left="720" w:hanging="360"/>
+      </w:pPr>
+      <w:rPr>
+        <w:rFonts w:hint="default"/>
+      </w:rPr>
+    </w:lvl>
+    <w:lvl w:ilvl="1" w:tplc="04090019" w:tentative="1">
+      <w:start w:val="1"/>
+      <w:numFmt w:val="lowerLetter"/>
+      <w:lvlText w:val="%2."/>
+      <w:lvlJc w:val="left"/>
+      <w:pPr>
+        <w:ind w:left="1440" w:hanging="360"/>
+      </w:pPr>
+    </w:lvl>
+    <w:lvl w:ilvl="2" w:tplc="0409001B" w:tentative="1">
+      <w:start w:val="1"/>
+      <w:numFmt w:val="lowerRoman"/>
+      <w:lvlText w:val="%3."/>
+      <w:lvlJc w:val="right"/>
+      <w:pPr>
+        <w:ind w:left="2160" w:hanging="180"/>
+      </w:pPr>
+    </w:lvl>
+    <w:lvl w:ilvl="3" w:tplc="0409000F" w:tentative="1">
+      <w:start w:val="1"/>
+      <w:numFmt w:val="decimal"/>
+      <w:lvlText w:val="%4."/>
+      <w:lvlJc w:val="left"/>
+      <w:pPr>
+        <w:ind w:left="2880" w:hanging="360"/>
+      </w:pPr>
+    </w:lvl>
+    <w:lvl w:ilvl="4" w:tplc="04090019" w:tentative="1">
+      <w:start w:val="1"/>
+      <w:numFmt w:val="lowerLetter"/>
+      <w:lvlText w:val="%5."/>
+      <w:lvlJc w:val="left"/>
+      <w:pPr>
+        <w:ind w:left="3600" w:hanging="360"/>
+      </w:pPr>
+    </w:lvl>
+    <w:lvl w:ilvl="5" w:tplc="0409001B" w:tentative="1">
+      <w:start w:val="1"/>
+      <w:numFmt w:val="lowerRoman"/>
+      <w:lvlText w:val="%6."/>
+      <w:lvlJc w:val="right"/>
+      <w:pPr>
+        <w:ind w:left="4320" w:hanging="180"/>
+      </w:pPr>
+    </w:lvl>
+    <w:lvl w:ilvl="6" w:tplc="0409000F" w:tentative="1">
+      <w:start w:val="1"/>
+      <w:numFmt w:val="decimal"/>
+      <w:lvlText w:val="%7."/>
+      <w:lvlJc w:val="left"/>
+      <w:pPr>
+        <w:ind w:left="5040" w:hanging="360"/>
+      </w:pPr>
+    </w:lvl>
+    <w:lvl w:ilvl="7" w:tplc="04090019" w:tentative="1">
+      <w:start w:val="1"/>
+      <w:numFmt w:val="lowerLetter"/>
+      <w:lvlText w:val="%8."/>
+      <w:lvlJc w:val="left"/>
+      <w:pPr>
+        <w:ind w:left="5760" w:hanging="360"/>
+      </w:pPr>
+    </w:lvl>
+    <w:lvl w:ilvl="8" w:tplc="0409001B" w:tentative="1">
+      <w:start w:val="1"/>
+      <w:numFmt w:val="lowerRoman"/>
+      <w:lvlText w:val="%9."/>
+      <w:lvlJc w:val="right"/>
+      <w:pPr>
+        <w:ind w:left="6480" w:hanging="180"/>
+      </w:pPr>
+    </w:lvl>
+  </w:abstractNum>
+  <w:abstractNum w:abstractNumId="4">
     <w:nsid w:val="154D66C3"/>
     <w:multiLevelType w:val="hybridMultilevel"/>
     <w:tmpl w:val="1D2EE008"/>
@@ -3288,7 +3862,93 @@
       </w:rPr>
     </w:lvl>
   </w:abstractNum>
-  <w:abstractNum w:abstractNumId="3" w15:restartNumberingAfterBreak="0">
+  <w:abstractNum w:abstractNumId="5">
+    <w:nsid w:val="157B32AB"/>
+    <w:multiLevelType w:val="hybridMultilevel"/>
+    <w:tmpl w:val="1538662C"/>
+    <w:lvl w:ilvl="0" w:tplc="0409000F">
+      <w:start w:val="1"/>
+      <w:numFmt w:val="decimal"/>
+      <w:lvlText w:val="%1."/>
+      <w:lvlJc w:val="left"/>
+      <w:pPr>
+        <w:ind w:left="1080" w:hanging="360"/>
+      </w:pPr>
+    </w:lvl>
+    <w:lvl w:ilvl="1" w:tplc="04090019" w:tentative="1">
+      <w:start w:val="1"/>
+      <w:numFmt w:val="lowerLetter"/>
+      <w:lvlText w:val="%2."/>
+      <w:lvlJc w:val="left"/>
+      <w:pPr>
+        <w:ind w:left="1800" w:hanging="360"/>
+      </w:pPr>
+    </w:lvl>
+    <w:lvl w:ilvl="2" w:tplc="0409001B" w:tentative="1">
+      <w:start w:val="1"/>
+      <w:numFmt w:val="lowerRoman"/>
+      <w:lvlText w:val="%3."/>
+      <w:lvlJc w:val="right"/>
+      <w:pPr>
+        <w:ind w:left="2520" w:hanging="180"/>
+      </w:pPr>
+    </w:lvl>
+    <w:lvl w:ilvl="3" w:tplc="0409000F" w:tentative="1">
+      <w:start w:val="1"/>
+      <w:numFmt w:val="decimal"/>
+      <w:lvlText w:val="%4."/>
+      <w:lvlJc w:val="left"/>
+      <w:pPr>
+        <w:ind w:left="3240" w:hanging="360"/>
+      </w:pPr>
+    </w:lvl>
+    <w:lvl w:ilvl="4" w:tplc="04090019" w:tentative="1">
+      <w:start w:val="1"/>
+      <w:numFmt w:val="lowerLetter"/>
+      <w:lvlText w:val="%5."/>
+      <w:lvlJc w:val="left"/>
+      <w:pPr>
+        <w:ind w:left="3960" w:hanging="360"/>
+      </w:pPr>
+    </w:lvl>
+    <w:lvl w:ilvl="5" w:tplc="0409001B" w:tentative="1">
+      <w:start w:val="1"/>
+      <w:numFmt w:val="lowerRoman"/>
+      <w:lvlText w:val="%6."/>
+      <w:lvlJc w:val="right"/>
+      <w:pPr>
+        <w:ind w:left="4680" w:hanging="180"/>
+      </w:pPr>
+    </w:lvl>
+    <w:lvl w:ilvl="6" w:tplc="0409000F" w:tentative="1">
+      <w:start w:val="1"/>
+      <w:numFmt w:val="decimal"/>
+      <w:lvlText w:val="%7."/>
+      <w:lvlJc w:val="left"/>
+      <w:pPr>
+        <w:ind w:left="5400" w:hanging="360"/>
+      </w:pPr>
+    </w:lvl>
+    <w:lvl w:ilvl="7" w:tplc="04090019" w:tentative="1">
+      <w:start w:val="1"/>
+      <w:numFmt w:val="lowerLetter"/>
+      <w:lvlText w:val="%8."/>
+      <w:lvlJc w:val="left"/>
+      <w:pPr>
+        <w:ind w:left="6120" w:hanging="360"/>
+      </w:pPr>
+    </w:lvl>
+    <w:lvl w:ilvl="8" w:tplc="0409001B" w:tentative="1">
+      <w:start w:val="1"/>
+      <w:numFmt w:val="lowerRoman"/>
+      <w:lvlText w:val="%9."/>
+      <w:lvlJc w:val="right"/>
+      <w:pPr>
+        <w:ind w:left="6840" w:hanging="180"/>
+      </w:pPr>
+    </w:lvl>
+  </w:abstractNum>
+  <w:abstractNum w:abstractNumId="6">
     <w:nsid w:val="3F51361A"/>
     <w:multiLevelType w:val="hybridMultilevel"/>
     <w:tmpl w:val="2BC0D45C"/>
@@ -3374,7 +4034,7 @@
       </w:pPr>
     </w:lvl>
   </w:abstractNum>
-  <w:abstractNum w:abstractNumId="4" w15:restartNumberingAfterBreak="0">
+  <w:abstractNum w:abstractNumId="7">
     <w:nsid w:val="5AD85862"/>
     <w:multiLevelType w:val="hybridMultilevel"/>
     <w:tmpl w:val="2BC0D45C"/>
@@ -3460,7 +4120,7 @@
       </w:pPr>
     </w:lvl>
   </w:abstractNum>
-  <w:abstractNum w:abstractNumId="5" w15:restartNumberingAfterBreak="0">
+  <w:abstractNum w:abstractNumId="8">
     <w:nsid w:val="5FE51D9F"/>
     <w:multiLevelType w:val="hybridMultilevel"/>
     <w:tmpl w:val="2BC0D45C"/>
@@ -3546,29 +4206,127 @@
       </w:pPr>
     </w:lvl>
   </w:abstractNum>
+  <w:abstractNum w:abstractNumId="9">
+    <w:nsid w:val="712C6974"/>
+    <w:multiLevelType w:val="hybridMultilevel"/>
+    <w:tmpl w:val="2BC0D45C"/>
+    <w:lvl w:ilvl="0" w:tplc="0409000F">
+      <w:start w:val="1"/>
+      <w:numFmt w:val="decimal"/>
+      <w:lvlText w:val="%1."/>
+      <w:lvlJc w:val="left"/>
+      <w:pPr>
+        <w:ind w:left="720" w:hanging="360"/>
+      </w:pPr>
+    </w:lvl>
+    <w:lvl w:ilvl="1" w:tplc="04090019" w:tentative="1">
+      <w:start w:val="1"/>
+      <w:numFmt w:val="lowerLetter"/>
+      <w:lvlText w:val="%2."/>
+      <w:lvlJc w:val="left"/>
+      <w:pPr>
+        <w:ind w:left="1440" w:hanging="360"/>
+      </w:pPr>
+    </w:lvl>
+    <w:lvl w:ilvl="2" w:tplc="0409001B" w:tentative="1">
+      <w:start w:val="1"/>
+      <w:numFmt w:val="lowerRoman"/>
+      <w:lvlText w:val="%3."/>
+      <w:lvlJc w:val="right"/>
+      <w:pPr>
+        <w:ind w:left="2160" w:hanging="180"/>
+      </w:pPr>
+    </w:lvl>
+    <w:lvl w:ilvl="3" w:tplc="0409000F" w:tentative="1">
+      <w:start w:val="1"/>
+      <w:numFmt w:val="decimal"/>
+      <w:lvlText w:val="%4."/>
+      <w:lvlJc w:val="left"/>
+      <w:pPr>
+        <w:ind w:left="2880" w:hanging="360"/>
+      </w:pPr>
+    </w:lvl>
+    <w:lvl w:ilvl="4" w:tplc="04090019" w:tentative="1">
+      <w:start w:val="1"/>
+      <w:numFmt w:val="lowerLetter"/>
+      <w:lvlText w:val="%5."/>
+      <w:lvlJc w:val="left"/>
+      <w:pPr>
+        <w:ind w:left="3600" w:hanging="360"/>
+      </w:pPr>
+    </w:lvl>
+    <w:lvl w:ilvl="5" w:tplc="0409001B" w:tentative="1">
+      <w:start w:val="1"/>
+      <w:numFmt w:val="lowerRoman"/>
+      <w:lvlText w:val="%6."/>
+      <w:lvlJc w:val="right"/>
+      <w:pPr>
+        <w:ind w:left="4320" w:hanging="180"/>
+      </w:pPr>
+    </w:lvl>
+    <w:lvl w:ilvl="6" w:tplc="0409000F" w:tentative="1">
+      <w:start w:val="1"/>
+      <w:numFmt w:val="decimal"/>
+      <w:lvlText w:val="%7."/>
+      <w:lvlJc w:val="left"/>
+      <w:pPr>
+        <w:ind w:left="5040" w:hanging="360"/>
+      </w:pPr>
+    </w:lvl>
+    <w:lvl w:ilvl="7" w:tplc="04090019" w:tentative="1">
+      <w:start w:val="1"/>
+      <w:numFmt w:val="lowerLetter"/>
+      <w:lvlText w:val="%8."/>
+      <w:lvlJc w:val="left"/>
+      <w:pPr>
+        <w:ind w:left="5760" w:hanging="360"/>
+      </w:pPr>
+    </w:lvl>
+    <w:lvl w:ilvl="8" w:tplc="0409001B" w:tentative="1">
+      <w:start w:val="1"/>
+      <w:numFmt w:val="lowerRoman"/>
+      <w:lvlText w:val="%9."/>
+      <w:lvlJc w:val="right"/>
+      <w:pPr>
+        <w:ind w:left="6480" w:hanging="180"/>
+      </w:pPr>
+    </w:lvl>
+  </w:abstractNum>
   <w:num w:numId="1">
+    <w:abstractNumId w:val="2"/>
+  </w:num>
+  <w:num w:numId="2">
+    <w:abstractNumId w:val="4"/>
+  </w:num>
+  <w:num w:numId="3">
+    <w:abstractNumId w:val="7"/>
+  </w:num>
+  <w:num w:numId="4">
+    <w:abstractNumId w:val="8"/>
+  </w:num>
+  <w:num w:numId="5">
+    <w:abstractNumId w:val="6"/>
+  </w:num>
+  <w:num w:numId="6">
     <w:abstractNumId w:val="1"/>
   </w:num>
-  <w:num w:numId="2">
-    <w:abstractNumId w:val="2"/>
+  <w:num w:numId="7">
+    <w:abstractNumId w:val="9"/>
   </w:num>
-  <w:num w:numId="3">
-    <w:abstractNumId w:val="4"/>
-  </w:num>
-  <w:num w:numId="4">
+  <w:num w:numId="8">
     <w:abstractNumId w:val="5"/>
   </w:num>
-  <w:num w:numId="5">
+  <w:num w:numId="9">
     <w:abstractNumId w:val="3"/>
   </w:num>
-  <w:num w:numId="6">
+  <w:num w:numId="10">
     <w:abstractNumId w:val="0"/>
   </w:num>
 </w:numbering>
 </file>
 
 <file path=word/styles.xml><?xml version="1.0" encoding="utf-8"?>
-<w:styles xmlns:mc="http://schemas.openxmlformats.org/markup-compatibility/2006" xmlns:r="http://schemas.openxmlformats.org/officeDocument/2006/relationships" xmlns:w="http://schemas.openxmlformats.org/wordprocessingml/2006/main" xmlns:w14="http://schemas.microsoft.com/office/word/2010/wordml" xmlns:w15="http://schemas.microsoft.com/office/word/2012/wordml" mc:Ignorable="w14 w15">
+<w:styles xmlns:r="http://schemas.openxmlformats.org/officeDocument/2006/relationships" xmlns:w="http://schemas.openxmlformats.org/wordprocessingml/2006/main">
   <w:docDefaults>
     <w:rPrDefault>
       <w:rPr>
@@ -3584,382 +4342,149 @@
       </w:pPr>
     </w:pPrDefault>
   </w:docDefaults>
-  <w:latentStyles w:defLockedState="0" w:defUIPriority="99" w:defSemiHidden="0" w:defUnhideWhenUsed="0" w:defQFormat="0" w:count="371">
-    <w:lsdException w:name="Normal" w:uiPriority="0" w:qFormat="1"/>
-    <w:lsdException w:name="heading 1" w:uiPriority="9" w:qFormat="1"/>
-    <w:lsdException w:name="heading 2" w:semiHidden="1" w:uiPriority="9" w:unhideWhenUsed="1" w:qFormat="1"/>
-    <w:lsdException w:name="heading 3" w:semiHidden="1" w:uiPriority="9" w:unhideWhenUsed="1" w:qFormat="1"/>
-    <w:lsdException w:name="heading 4" w:semiHidden="1" w:uiPriority="9" w:unhideWhenUsed="1" w:qFormat="1"/>
-    <w:lsdException w:name="heading 5" w:semiHidden="1" w:uiPriority="9" w:unhideWhenUsed="1" w:qFormat="1"/>
-    <w:lsdException w:name="heading 6" w:semiHidden="1" w:uiPriority="9" w:unhideWhenUsed="1" w:qFormat="1"/>
-    <w:lsdException w:name="heading 7" w:semiHidden="1" w:uiPriority="9" w:unhideWhenUsed="1" w:qFormat="1"/>
-    <w:lsdException w:name="heading 8" w:semiHidden="1" w:uiPriority="9" w:unhideWhenUsed="1" w:qFormat="1"/>
-    <w:lsdException w:name="heading 9" w:semiHidden="1" w:uiPriority="9" w:unhideWhenUsed="1" w:qFormat="1"/>
-    <w:lsdException w:name="index 1" w:semiHidden="1" w:unhideWhenUsed="1"/>
-    <w:lsdException w:name="index 2" w:semiHidden="1" w:unhideWhenUsed="1"/>
-    <w:lsdException w:name="index 3" w:semiHidden="1" w:unhideWhenUsed="1"/>
-    <w:lsdException w:name="index 4" w:semiHidden="1" w:unhideWhenUsed="1"/>
-    <w:lsdException w:name="index 5" w:semiHidden="1" w:unhideWhenUsed="1"/>
-    <w:lsdException w:name="index 6" w:semiHidden="1" w:unhideWhenUsed="1"/>
-    <w:lsdException w:name="index 7" w:semiHidden="1" w:unhideWhenUsed="1"/>
-    <w:lsdException w:name="index 8" w:semiHidden="1" w:unhideWhenUsed="1"/>
-    <w:lsdException w:name="index 9" w:semiHidden="1" w:unhideWhenUsed="1"/>
-    <w:lsdException w:name="toc 1" w:semiHidden="1" w:uiPriority="39" w:unhideWhenUsed="1"/>
-    <w:lsdException w:name="toc 2" w:semiHidden="1" w:uiPriority="39" w:unhideWhenUsed="1"/>
-    <w:lsdException w:name="toc 3" w:semiHidden="1" w:uiPriority="39" w:unhideWhenUsed="1"/>
-    <w:lsdException w:name="toc 4" w:semiHidden="1" w:uiPriority="39" w:unhideWhenUsed="1"/>
-    <w:lsdException w:name="toc 5" w:semiHidden="1" w:uiPriority="39" w:unhideWhenUsed="1"/>
-    <w:lsdException w:name="toc 6" w:semiHidden="1" w:uiPriority="39" w:unhideWhenUsed="1"/>
-    <w:lsdException w:name="toc 7" w:semiHidden="1" w:uiPriority="39" w:unhideWhenUsed="1"/>
-    <w:lsdException w:name="toc 8" w:semiHidden="1" w:uiPriority="39" w:unhideWhenUsed="1"/>
-    <w:lsdException w:name="toc 9" w:semiHidden="1" w:uiPriority="39" w:unhideWhenUsed="1"/>
-    <w:lsdException w:name="Normal Indent" w:semiHidden="1" w:unhideWhenUsed="1"/>
-    <w:lsdException w:name="footnote text" w:semiHidden="1" w:unhideWhenUsed="1"/>
-    <w:lsdException w:name="annotation text" w:semiHidden="1" w:unhideWhenUsed="1"/>
-    <w:lsdException w:name="header" w:semiHidden="1" w:unhideWhenUsed="1"/>
-    <w:lsdException w:name="footer" w:semiHidden="1" w:unhideWhenUsed="1"/>
-    <w:lsdException w:name="index heading" w:semiHidden="1" w:unhideWhenUsed="1"/>
-    <w:lsdException w:name="caption" w:semiHidden="1" w:uiPriority="35" w:unhideWhenUsed="1" w:qFormat="1"/>
-    <w:lsdException w:name="table of figures" w:semiHidden="1" w:unhideWhenUsed="1"/>
-    <w:lsdException w:name="envelope address" w:semiHidden="1" w:unhideWhenUsed="1"/>
-    <w:lsdException w:name="envelope return" w:semiHidden="1" w:unhideWhenUsed="1"/>
-    <w:lsdException w:name="footnote reference" w:semiHidden="1" w:unhideWhenUsed="1"/>
-    <w:lsdException w:name="annotation reference" w:semiHidden="1" w:unhideWhenUsed="1"/>
-    <w:lsdException w:name="line number" w:semiHidden="1" w:unhideWhenUsed="1"/>
-    <w:lsdException w:name="page number" w:semiHidden="1" w:unhideWhenUsed="1"/>
-    <w:lsdException w:name="endnote reference" w:semiHidden="1" w:unhideWhenUsed="1"/>
-    <w:lsdException w:name="endnote text" w:semiHidden="1" w:unhideWhenUsed="1"/>
-    <w:lsdException w:name="table of authorities" w:semiHidden="1" w:unhideWhenUsed="1"/>
-    <w:lsdException w:name="macro" w:semiHidden="1" w:unhideWhenUsed="1"/>
-    <w:lsdException w:name="toa heading" w:semiHidden="1" w:unhideWhenUsed="1"/>
-    <w:lsdException w:name="List" w:semiHidden="1" w:unhideWhenUsed="1"/>
-    <w:lsdException w:name="List Bullet" w:semiHidden="1" w:unhideWhenUsed="1"/>
-    <w:lsdException w:name="List Number" w:semiHidden="1" w:unhideWhenUsed="1"/>
-    <w:lsdException w:name="List 2" w:semiHidden="1" w:unhideWhenUsed="1"/>
-    <w:lsdException w:name="List 3" w:semiHidden="1" w:unhideWhenUsed="1"/>
-    <w:lsdException w:name="List 4" w:semiHidden="1" w:unhideWhenUsed="1"/>
-    <w:lsdException w:name="List 5" w:semiHidden="1" w:unhideWhenUsed="1"/>
-    <w:lsdException w:name="List Bullet 2" w:semiHidden="1" w:unhideWhenUsed="1"/>
-    <w:lsdException w:name="List Bullet 3" w:semiHidden="1" w:unhideWhenUsed="1"/>
-    <w:lsdException w:name="List Bullet 4" w:semiHidden="1" w:unhideWhenUsed="1"/>
-    <w:lsdException w:name="List Bullet 5" w:semiHidden="1" w:unhideWhenUsed="1"/>
-    <w:lsdException w:name="List Number 2" w:semiHidden="1" w:unhideWhenUsed="1"/>
-    <w:lsdException w:name="List Number 3" w:semiHidden="1" w:unhideWhenUsed="1"/>
-    <w:lsdException w:name="List Number 4" w:semiHidden="1" w:unhideWhenUsed="1"/>
-    <w:lsdException w:name="List Number 5" w:semiHidden="1" w:unhideWhenUsed="1"/>
-    <w:lsdException w:name="Title" w:uiPriority="10" w:qFormat="1"/>
-    <w:lsdException w:name="Closing" w:semiHidden="1" w:unhideWhenUsed="1"/>
-    <w:lsdException w:name="Signature" w:semiHidden="1" w:unhideWhenUsed="1"/>
-    <w:lsdException w:name="Default Paragraph Font" w:semiHidden="1" w:uiPriority="1" w:unhideWhenUsed="1"/>
-    <w:lsdException w:name="Body Text" w:semiHidden="1" w:unhideWhenUsed="1"/>
-    <w:lsdException w:name="Body Text Indent" w:semiHidden="1" w:unhideWhenUsed="1"/>
-    <w:lsdException w:name="List Continue" w:semiHidden="1" w:unhideWhenUsed="1"/>
-    <w:lsdException w:name="List Continue 2" w:semiHidden="1" w:unhideWhenUsed="1"/>
-    <w:lsdException w:name="List Continue 3" w:semiHidden="1" w:unhideWhenUsed="1"/>
-    <w:lsdException w:name="List Continue 4" w:semiHidden="1" w:unhideWhenUsed="1"/>
-    <w:lsdException w:name="List Continue 5" w:semiHidden="1" w:unhideWhenUsed="1"/>
-    <w:lsdException w:name="Message Header" w:semiHidden="1" w:unhideWhenUsed="1"/>
-    <w:lsdException w:name="Subtitle" w:uiPriority="11" w:qFormat="1"/>
-    <w:lsdException w:name="Salutation" w:semiHidden="1" w:unhideWhenUsed="1"/>
-    <w:lsdException w:name="Date" w:semiHidden="1" w:unhideWhenUsed="1"/>
-    <w:lsdException w:name="Body Text First Indent" w:semiHidden="1" w:unhideWhenUsed="1"/>
-    <w:lsdException w:name="Body Text First Indent 2" w:semiHidden="1" w:unhideWhenUsed="1"/>
-    <w:lsdException w:name="Note Heading" w:semiHidden="1" w:unhideWhenUsed="1"/>
-    <w:lsdException w:name="Body Text 2" w:semiHidden="1" w:unhideWhenUsed="1"/>
-    <w:lsdException w:name="Body Text 3" w:semiHidden="1" w:unhideWhenUsed="1"/>
-    <w:lsdException w:name="Body Text Indent 2" w:semiHidden="1" w:unhideWhenUsed="1"/>
-    <w:lsdException w:name="Body Text Indent 3" w:semiHidden="1" w:unhideWhenUsed="1"/>
-    <w:lsdException w:name="Block Text" w:semiHidden="1" w:unhideWhenUsed="1"/>
-    <w:lsdException w:name="Hyperlink" w:semiHidden="1" w:unhideWhenUsed="1"/>
-    <w:lsdException w:name="FollowedHyperlink" w:semiHidden="1" w:unhideWhenUsed="1"/>
-    <w:lsdException w:name="Strong" w:uiPriority="22" w:qFormat="1"/>
-    <w:lsdException w:name="Emphasis" w:uiPriority="20" w:qFormat="1"/>
-    <w:lsdException w:name="Document Map" w:semiHidden="1" w:unhideWhenUsed="1"/>
-    <w:lsdException w:name="Plain Text" w:semiHidden="1" w:unhideWhenUsed="1"/>
-    <w:lsdException w:name="E-mail Signature" w:semiHidden="1" w:unhideWhenUsed="1"/>
-    <w:lsdException w:name="HTML Top of Form" w:semiHidden="1" w:unhideWhenUsed="1"/>
-    <w:lsdException w:name="HTML Bottom of Form" w:semiHidden="1" w:unhideWhenUsed="1"/>
-    <w:lsdException w:name="Normal (Web)" w:semiHidden="1" w:unhideWhenUsed="1"/>
-    <w:lsdException w:name="HTML Acronym" w:semiHidden="1" w:unhideWhenUsed="1"/>
-    <w:lsdException w:name="HTML Address" w:semiHidden="1" w:unhideWhenUsed="1"/>
-    <w:lsdException w:name="HTML Cite" w:semiHidden="1" w:unhideWhenUsed="1"/>
-    <w:lsdException w:name="HTML Code" w:semiHidden="1" w:unhideWhenUsed="1"/>
-    <w:lsdException w:name="HTML Definition" w:semiHidden="1" w:unhideWhenUsed="1"/>
-    <w:lsdException w:name="HTML Keyboard" w:semiHidden="1" w:unhideWhenUsed="1"/>
-    <w:lsdException w:name="HTML Preformatted" w:semiHidden="1" w:unhideWhenUsed="1"/>
-    <w:lsdException w:name="HTML Sample" w:semiHidden="1" w:unhideWhenUsed="1"/>
-    <w:lsdException w:name="HTML Typewriter" w:semiHidden="1" w:unhideWhenUsed="1"/>
-    <w:lsdException w:name="HTML Variable" w:semiHidden="1" w:unhideWhenUsed="1"/>
-    <w:lsdException w:name="Normal Table" w:semiHidden="1" w:unhideWhenUsed="1"/>
-    <w:lsdException w:name="annotation subject" w:semiHidden="1" w:unhideWhenUsed="1"/>
-    <w:lsdException w:name="No List" w:semiHidden="1" w:unhideWhenUsed="1"/>
-    <w:lsdException w:name="Outline List 1" w:semiHidden="1" w:unhideWhenUsed="1"/>
-    <w:lsdException w:name="Outline List 2" w:semiHidden="1" w:unhideWhenUsed="1"/>
-    <w:lsdException w:name="Outline List 3" w:semiHidden="1" w:unhideWhenUsed="1"/>
-    <w:lsdException w:name="Table Simple 1" w:semiHidden="1" w:unhideWhenUsed="1"/>
-    <w:lsdException w:name="Table Simple 2" w:semiHidden="1" w:unhideWhenUsed="1"/>
-    <w:lsdException w:name="Table Simple 3" w:semiHidden="1" w:unhideWhenUsed="1"/>
-    <w:lsdException w:name="Table Classic 1" w:semiHidden="1" w:unhideWhenUsed="1"/>
-    <w:lsdException w:name="Table Classic 2" w:semiHidden="1" w:unhideWhenUsed="1"/>
-    <w:lsdException w:name="Table Classic 3" w:semiHidden="1" w:unhideWhenUsed="1"/>
-    <w:lsdException w:name="Table Classic 4" w:semiHidden="1" w:unhideWhenUsed="1"/>
-    <w:lsdException w:name="Table Colorful 1" w:semiHidden="1" w:unhideWhenUsed="1"/>
-    <w:lsdException w:name="Table Colorful 2" w:semiHidden="1" w:unhideWhenUsed="1"/>
-    <w:lsdException w:name="Table Colorful 3" w:semiHidden="1" w:unhideWhenUsed="1"/>
-    <w:lsdException w:name="Table Columns 1" w:semiHidden="1" w:unhideWhenUsed="1"/>
-    <w:lsdException w:name="Table Columns 2" w:semiHidden="1" w:unhideWhenUsed="1"/>
-    <w:lsdException w:name="Table Columns 3" w:semiHidden="1" w:unhideWhenUsed="1"/>
-    <w:lsdException w:name="Table Columns 4" w:semiHidden="1" w:unhideWhenUsed="1"/>
-    <w:lsdException w:name="Table Columns 5" w:semiHidden="1" w:unhideWhenUsed="1"/>
-    <w:lsdException w:name="Table Grid 1" w:semiHidden="1" w:unhideWhenUsed="1"/>
-    <w:lsdException w:name="Table Grid 2" w:semiHidden="1" w:unhideWhenUsed="1"/>
-    <w:lsdException w:name="Table Grid 3" w:semiHidden="1" w:unhideWhenUsed="1"/>
-    <w:lsdException w:name="Table Grid 4" w:semiHidden="1" w:unhideWhenUsed="1"/>
-    <w:lsdException w:name="Table Grid 5" w:semiHidden="1" w:unhideWhenUsed="1"/>
-    <w:lsdException w:name="Table Grid 6" w:semiHidden="1" w:unhideWhenUsed="1"/>
-    <w:lsdException w:name="Table Grid 7" w:semiHidden="1" w:unhideWhenUsed="1"/>
-    <w:lsdException w:name="Table Grid 8" w:semiHidden="1" w:unhideWhenUsed="1"/>
-    <w:lsdException w:name="Table List 1" w:semiHidden="1" w:unhideWhenUsed="1"/>
-    <w:lsdException w:name="Table List 2" w:semiHidden="1" w:unhideWhenUsed="1"/>
-    <w:lsdException w:name="Table List 3" w:semiHidden="1" w:unhideWhenUsed="1"/>
-    <w:lsdException w:name="Table List 4" w:semiHidden="1" w:unhideWhenUsed="1"/>
-    <w:lsdException w:name="Table List 5" w:semiHidden="1" w:unhideWhenUsed="1"/>
-    <w:lsdException w:name="Table List 6" w:semiHidden="1" w:unhideWhenUsed="1"/>
-    <w:lsdException w:name="Table List 7" w:semiHidden="1" w:unhideWhenUsed="1"/>
-    <w:lsdException w:name="Table List 8" w:semiHidden="1" w:unhideWhenUsed="1"/>
-    <w:lsdException w:name="Table 3D effects 1" w:semiHidden="1" w:unhideWhenUsed="1"/>
-    <w:lsdException w:name="Table 3D effects 2" w:semiHidden="1" w:unhideWhenUsed="1"/>
-    <w:lsdException w:name="Table 3D effects 3" w:semiHidden="1" w:unhideWhenUsed="1"/>
-    <w:lsdException w:name="Table Contemporary" w:semiHidden="1" w:unhideWhenUsed="1"/>
-    <w:lsdException w:name="Table Elegant" w:semiHidden="1" w:unhideWhenUsed="1"/>
-    <w:lsdException w:name="Table Professional" w:semiHidden="1" w:unhideWhenUsed="1"/>
-    <w:lsdException w:name="Table Subtle 1" w:semiHidden="1" w:unhideWhenUsed="1"/>
-    <w:lsdException w:name="Table Subtle 2" w:semiHidden="1" w:unhideWhenUsed="1"/>
-    <w:lsdException w:name="Table Web 1" w:semiHidden="1" w:unhideWhenUsed="1"/>
-    <w:lsdException w:name="Table Web 2" w:semiHidden="1" w:unhideWhenUsed="1"/>
-    <w:lsdException w:name="Table Web 3" w:semiHidden="1" w:unhideWhenUsed="1"/>
-    <w:lsdException w:name="Balloon Text" w:semiHidden="1" w:unhideWhenUsed="1"/>
-    <w:lsdException w:name="Table Grid" w:uiPriority="39"/>
-    <w:lsdException w:name="Table Theme" w:semiHidden="1" w:unhideWhenUsed="1"/>
-    <w:lsdException w:name="Placeholder Text" w:semiHidden="1"/>
-    <w:lsdException w:name="No Spacing" w:uiPriority="1" w:qFormat="1"/>
-    <w:lsdException w:name="Light Shading" w:uiPriority="60"/>
-    <w:lsdException w:name="Light List" w:uiPriority="61"/>
-    <w:lsdException w:name="Light Grid" w:uiPriority="62"/>
-    <w:lsdException w:name="Medium Shading 1" w:uiPriority="63"/>
-    <w:lsdException w:name="Medium Shading 2" w:uiPriority="64"/>
-    <w:lsdException w:name="Medium List 1" w:uiPriority="65"/>
-    <w:lsdException w:name="Medium List 2" w:uiPriority="66"/>
-    <w:lsdException w:name="Medium Grid 1" w:uiPriority="67"/>
-    <w:lsdException w:name="Medium Grid 2" w:uiPriority="68"/>
-    <w:lsdException w:name="Medium Grid 3" w:uiPriority="69"/>
-    <w:lsdException w:name="Dark List" w:uiPriority="70"/>
-    <w:lsdException w:name="Colorful Shading" w:uiPriority="71"/>
-    <w:lsdException w:name="Colorful List" w:uiPriority="72"/>
-    <w:lsdException w:name="Colorful Grid" w:uiPriority="73"/>
-    <w:lsdException w:name="Light Shading Accent 1" w:uiPriority="60"/>
-    <w:lsdException w:name="Light List Accent 1" w:uiPriority="61"/>
-    <w:lsdException w:name="Light Grid Accent 1" w:uiPriority="62"/>
-    <w:lsdException w:name="Medium Shading 1 Accent 1" w:uiPriority="63"/>
-    <w:lsdException w:name="Medium Shading 2 Accent 1" w:uiPriority="64"/>
-    <w:lsdException w:name="Medium List 1 Accent 1" w:uiPriority="65"/>
-    <w:lsdException w:name="Revision" w:semiHidden="1"/>
-    <w:lsdException w:name="List Paragraph" w:uiPriority="34" w:qFormat="1"/>
-    <w:lsdException w:name="Quote" w:uiPriority="29" w:qFormat="1"/>
-    <w:lsdException w:name="Intense Quote" w:uiPriority="30" w:qFormat="1"/>
-    <w:lsdException w:name="Medium List 2 Accent 1" w:uiPriority="66"/>
-    <w:lsdException w:name="Medium Grid 1 Accent 1" w:uiPriority="67"/>
-    <w:lsdException w:name="Medium Grid 2 Accent 1" w:uiPriority="68"/>
-    <w:lsdException w:name="Medium Grid 3 Accent 1" w:uiPriority="69"/>
-    <w:lsdException w:name="Dark List Accent 1" w:uiPriority="70"/>
-    <w:lsdException w:name="Colorful Shading Accent 1" w:uiPriority="71"/>
-    <w:lsdException w:name="Colorful List Accent 1" w:uiPriority="72"/>
-    <w:lsdException w:name="Colorful Grid Accent 1" w:uiPriority="73"/>
-    <w:lsdException w:name="Light Shading Accent 2" w:uiPriority="60"/>
-    <w:lsdException w:name="Light List Accent 2" w:uiPriority="61"/>
-    <w:lsdException w:name="Light Grid Accent 2" w:uiPriority="62"/>
-    <w:lsdException w:name="Medium Shading 1 Accent 2" w:uiPriority="63"/>
-    <w:lsdException w:name="Medium Shading 2 Accent 2" w:uiPriority="64"/>
-    <w:lsdException w:name="Medium List 1 Accent 2" w:uiPriority="65"/>
-    <w:lsdException w:name="Medium List 2 Accent 2" w:uiPriority="66"/>
-    <w:lsdException w:name="Medium Grid 1 Accent 2" w:uiPriority="67"/>
-    <w:lsdException w:name="Medium Grid 2 Accent 2" w:uiPriority="68"/>
-    <w:lsdException w:name="Medium Grid 3 Accent 2" w:uiPriority="69"/>
-    <w:lsdException w:name="Dark List Accent 2" w:uiPriority="70"/>
-    <w:lsdException w:name="Colorful Shading Accent 2" w:uiPriority="71"/>
-    <w:lsdException w:name="Colorful List Accent 2" w:uiPriority="72"/>
-    <w:lsdException w:name="Colorful Grid Accent 2" w:uiPriority="73"/>
-    <w:lsdException w:name="Light Shading Accent 3" w:uiPriority="60"/>
-    <w:lsdException w:name="Light List Accent 3" w:uiPriority="61"/>
-    <w:lsdException w:name="Light Grid Accent 3" w:uiPriority="62"/>
-    <w:lsdException w:name="Medium Shading 1 Accent 3" w:uiPriority="63"/>
-    <w:lsdException w:name="Medium Shading 2 Accent 3" w:uiPriority="64"/>
-    <w:lsdException w:name="Medium List 1 Accent 3" w:uiPriority="65"/>
-    <w:lsdException w:name="Medium List 2 Accent 3" w:uiPriority="66"/>
-    <w:lsdException w:name="Medium Grid 1 Accent 3" w:uiPriority="67"/>
-    <w:lsdException w:name="Medium Grid 2 Accent 3" w:uiPriority="68"/>
-    <w:lsdException w:name="Medium Grid 3 Accent 3" w:uiPriority="69"/>
-    <w:lsdException w:name="Dark List Accent 3" w:uiPriority="70"/>
-    <w:lsdException w:name="Colorful Shading Accent 3" w:uiPriority="71"/>
-    <w:lsdException w:name="Colorful List Accent 3" w:uiPriority="72"/>
-    <w:lsdException w:name="Colorful Grid Accent 3" w:uiPriority="73"/>
-    <w:lsdException w:name="Light Shading Accent 4" w:uiPriority="60"/>
-    <w:lsdException w:name="Light List Accent 4" w:uiPriority="61"/>
-    <w:lsdException w:name="Light Grid Accent 4" w:uiPriority="62"/>
-    <w:lsdException w:name="Medium Shading 1 Accent 4" w:uiPriority="63"/>
-    <w:lsdException w:name="Medium Shading 2 Accent 4" w:uiPriority="64"/>
-    <w:lsdException w:name="Medium List 1 Accent 4" w:uiPriority="65"/>
-    <w:lsdException w:name="Medium List 2 Accent 4" w:uiPriority="66"/>
-    <w:lsdException w:name="Medium Grid 1 Accent 4" w:uiPriority="67"/>
-    <w:lsdException w:name="Medium Grid 2 Accent 4" w:uiPriority="68"/>
-    <w:lsdException w:name="Medium Grid 3 Accent 4" w:uiPriority="69"/>
-    <w:lsdException w:name="Dark List Accent 4" w:uiPriority="70"/>
-    <w:lsdException w:name="Colorful Shading Accent 4" w:uiPriority="71"/>
-    <w:lsdException w:name="Colorful List Accent 4" w:uiPriority="72"/>
-    <w:lsdException w:name="Colorful Grid Accent 4" w:uiPriority="73"/>
-    <w:lsdException w:name="Light Shading Accent 5" w:uiPriority="60"/>
-    <w:lsdException w:name="Light List Accent 5" w:uiPriority="61"/>
-    <w:lsdException w:name="Light Grid Accent 5" w:uiPriority="62"/>
-    <w:lsdException w:name="Medium Shading 1 Accent 5" w:uiPriority="63"/>
-    <w:lsdException w:name="Medium Shading 2 Accent 5" w:uiPriority="64"/>
-    <w:lsdException w:name="Medium List 1 Accent 5" w:uiPriority="65"/>
-    <w:lsdException w:name="Medium List 2 Accent 5" w:uiPriority="66"/>
-    <w:lsdException w:name="Medium Grid 1 Accent 5" w:uiPriority="67"/>
-    <w:lsdException w:name="Medium Grid 2 Accent 5" w:uiPriority="68"/>
-    <w:lsdException w:name="Medium Grid 3 Accent 5" w:uiPriority="69"/>
-    <w:lsdException w:name="Dark List Accent 5" w:uiPriority="70"/>
-    <w:lsdException w:name="Colorful Shading Accent 5" w:uiPriority="71"/>
-    <w:lsdException w:name="Colorful List Accent 5" w:uiPriority="72"/>
-    <w:lsdException w:name="Colorful Grid Accent 5" w:uiPriority="73"/>
-    <w:lsdException w:name="Light Shading Accent 6" w:uiPriority="60"/>
-    <w:lsdException w:name="Light List Accent 6" w:uiPriority="61"/>
-    <w:lsdException w:name="Light Grid Accent 6" w:uiPriority="62"/>
-    <w:lsdException w:name="Medium Shading 1 Accent 6" w:uiPriority="63"/>
-    <w:lsdException w:name="Medium Shading 2 Accent 6" w:uiPriority="64"/>
-    <w:lsdException w:name="Medium List 1 Accent 6" w:uiPriority="65"/>
-    <w:lsdException w:name="Medium List 2 Accent 6" w:uiPriority="66"/>
-    <w:lsdException w:name="Medium Grid 1 Accent 6" w:uiPriority="67"/>
-    <w:lsdException w:name="Medium Grid 2 Accent 6" w:uiPriority="68"/>
-    <w:lsdException w:name="Medium Grid 3 Accent 6" w:uiPriority="69"/>
-    <w:lsdException w:name="Dark List Accent 6" w:uiPriority="70"/>
-    <w:lsdException w:name="Colorful Shading Accent 6" w:uiPriority="71"/>
-    <w:lsdException w:name="Colorful List Accent 6" w:uiPriority="72"/>
-    <w:lsdException w:name="Colorful Grid Accent 6" w:uiPriority="73"/>
-    <w:lsdException w:name="Subtle Emphasis" w:uiPriority="19" w:qFormat="1"/>
-    <w:lsdException w:name="Intense Emphasis" w:uiPriority="21" w:qFormat="1"/>
-    <w:lsdException w:name="Subtle Reference" w:uiPriority="31" w:qFormat="1"/>
-    <w:lsdException w:name="Intense Reference" w:uiPriority="32" w:qFormat="1"/>
-    <w:lsdException w:name="Book Title" w:uiPriority="33" w:qFormat="1"/>
-    <w:lsdException w:name="Bibliography" w:semiHidden="1" w:uiPriority="37" w:unhideWhenUsed="1"/>
-    <w:lsdException w:name="TOC Heading" w:semiHidden="1" w:uiPriority="39" w:unhideWhenUsed="1" w:qFormat="1"/>
-    <w:lsdException w:name="Plain Table 1" w:uiPriority="41"/>
-    <w:lsdException w:name="Plain Table 2" w:uiPriority="42"/>
-    <w:lsdException w:name="Plain Table 3" w:uiPriority="43"/>
-    <w:lsdException w:name="Plain Table 4" w:uiPriority="44"/>
-    <w:lsdException w:name="Plain Table 5" w:uiPriority="45"/>
-    <w:lsdException w:name="Grid Table Light" w:uiPriority="40"/>
-    <w:lsdException w:name="Grid Table 1 Light" w:uiPriority="46"/>
-    <w:lsdException w:name="Grid Table 2" w:uiPriority="47"/>
-    <w:lsdException w:name="Grid Table 3" w:uiPriority="48"/>
-    <w:lsdException w:name="Grid Table 4" w:uiPriority="49"/>
-    <w:lsdException w:name="Grid Table 5 Dark" w:uiPriority="50"/>
-    <w:lsdException w:name="Grid Table 6 Colorful" w:uiPriority="51"/>
-    <w:lsdException w:name="Grid Table 7 Colorful" w:uiPriority="52"/>
-    <w:lsdException w:name="Grid Table 1 Light Accent 1" w:uiPriority="46"/>
-    <w:lsdException w:name="Grid Table 2 Accent 1" w:uiPriority="47"/>
-    <w:lsdException w:name="Grid Table 3 Accent 1" w:uiPriority="48"/>
-    <w:lsdException w:name="Grid Table 4 Accent 1" w:uiPriority="49"/>
-    <w:lsdException w:name="Grid Table 5 Dark Accent 1" w:uiPriority="50"/>
-    <w:lsdException w:name="Grid Table 6 Colorful Accent 1" w:uiPriority="51"/>
-    <w:lsdException w:name="Grid Table 7 Colorful Accent 1" w:uiPriority="52"/>
-    <w:lsdException w:name="Grid Table 1 Light Accent 2" w:uiPriority="46"/>
-    <w:lsdException w:name="Grid Table 2 Accent 2" w:uiPriority="47"/>
-    <w:lsdException w:name="Grid Table 3 Accent 2" w:uiPriority="48"/>
-    <w:lsdException w:name="Grid Table 4 Accent 2" w:uiPriority="49"/>
-    <w:lsdException w:name="Grid Table 5 Dark Accent 2" w:uiPriority="50"/>
-    <w:lsdException w:name="Grid Table 6 Colorful Accent 2" w:uiPriority="51"/>
-    <w:lsdException w:name="Grid Table 7 Colorful Accent 2" w:uiPriority="52"/>
-    <w:lsdException w:name="Grid Table 1 Light Accent 3" w:uiPriority="46"/>
-    <w:lsdException w:name="Grid Table 2 Accent 3" w:uiPriority="47"/>
-    <w:lsdException w:name="Grid Table 3 Accent 3" w:uiPriority="48"/>
-    <w:lsdException w:name="Grid Table 4 Accent 3" w:uiPriority="49"/>
-    <w:lsdException w:name="Grid Table 5 Dark Accent 3" w:uiPriority="50"/>
-    <w:lsdException w:name="Grid Table 6 Colorful Accent 3" w:uiPriority="51"/>
-    <w:lsdException w:name="Grid Table 7 Colorful Accent 3" w:uiPriority="52"/>
-    <w:lsdException w:name="Grid Table 1 Light Accent 4" w:uiPriority="46"/>
-    <w:lsdException w:name="Grid Table 2 Accent 4" w:uiPriority="47"/>
-    <w:lsdException w:name="Grid Table 3 Accent 4" w:uiPriority="48"/>
-    <w:lsdException w:name="Grid Table 4 Accent 4" w:uiPriority="49"/>
-    <w:lsdException w:name="Grid Table 5 Dark Accent 4" w:uiPriority="50"/>
-    <w:lsdException w:name="Grid Table 6 Colorful Accent 4" w:uiPriority="51"/>
-    <w:lsdException w:name="Grid Table 7 Colorful Accent 4" w:uiPriority="52"/>
-    <w:lsdException w:name="Grid Table 1 Light Accent 5" w:uiPriority="46"/>
-    <w:lsdException w:name="Grid Table 2 Accent 5" w:uiPriority="47"/>
-    <w:lsdException w:name="Grid Table 3 Accent 5" w:uiPriority="48"/>
-    <w:lsdException w:name="Grid Table 4 Accent 5" w:uiPriority="49"/>
-    <w:lsdException w:name="Grid Table 5 Dark Accent 5" w:uiPriority="50"/>
-    <w:lsdException w:name="Grid Table 6 Colorful Accent 5" w:uiPriority="51"/>
-    <w:lsdException w:name="Grid Table 7 Colorful Accent 5" w:uiPriority="52"/>
-    <w:lsdException w:name="Grid Table 1 Light Accent 6" w:uiPriority="46"/>
-    <w:lsdException w:name="Grid Table 2 Accent 6" w:uiPriority="47"/>
-    <w:lsdException w:name="Grid Table 3 Accent 6" w:uiPriority="48"/>
-    <w:lsdException w:name="Grid Table 4 Accent 6" w:uiPriority="49"/>
-    <w:lsdException w:name="Grid Table 5 Dark Accent 6" w:uiPriority="50"/>
-    <w:lsdException w:name="Grid Table 6 Colorful Accent 6" w:uiPriority="51"/>
-    <w:lsdException w:name="Grid Table 7 Colorful Accent 6" w:uiPriority="52"/>
-    <w:lsdException w:name="List Table 1 Light" w:uiPriority="46"/>
-    <w:lsdException w:name="List Table 2" w:uiPriority="47"/>
-    <w:lsdException w:name="List Table 3" w:uiPriority="48"/>
-    <w:lsdException w:name="List Table 4" w:uiPriority="49"/>
-    <w:lsdException w:name="List Table 5 Dark" w:uiPriority="50"/>
-    <w:lsdException w:name="List Table 6 Colorful" w:uiPriority="51"/>
-    <w:lsdException w:name="List Table 7 Colorful" w:uiPriority="52"/>
-    <w:lsdException w:name="List Table 1 Light Accent 1" w:uiPriority="46"/>
-    <w:lsdException w:name="List Table 2 Accent 1" w:uiPriority="47"/>
-    <w:lsdException w:name="List Table 3 Accent 1" w:uiPriority="48"/>
-    <w:lsdException w:name="List Table 4 Accent 1" w:uiPriority="49"/>
-    <w:lsdException w:name="List Table 5 Dark Accent 1" w:uiPriority="50"/>
-    <w:lsdException w:name="List Table 6 Colorful Accent 1" w:uiPriority="51"/>
-    <w:lsdException w:name="List Table 7 Colorful Accent 1" w:uiPriority="52"/>
-    <w:lsdException w:name="List Table 1 Light Accent 2" w:uiPriority="46"/>
-    <w:lsdException w:name="List Table 2 Accent 2" w:uiPriority="47"/>
-    <w:lsdException w:name="List Table 3 Accent 2" w:uiPriority="48"/>
-    <w:lsdException w:name="List Table 4 Accent 2" w:uiPriority="49"/>
-    <w:lsdException w:name="List Table 5 Dark Accent 2" w:uiPriority="50"/>
-    <w:lsdException w:name="List Table 6 Colorful Accent 2" w:uiPriority="51"/>
-    <w:lsdException w:name="List Table 7 Colorful Accent 2" w:uiPriority="52"/>
-    <w:lsdException w:name="List Table 1 Light Accent 3" w:uiPriority="46"/>
-    <w:lsdException w:name="List Table 2 Accent 3" w:uiPriority="47"/>
-    <w:lsdException w:name="List Table 3 Accent 3" w:uiPriority="48"/>
-    <w:lsdException w:name="List Table 4 Accent 3" w:uiPriority="49"/>
-    <w:lsdException w:name="List Table 5 Dark Accent 3" w:uiPriority="50"/>
-    <w:lsdException w:name="List Table 6 Colorful Accent 3" w:uiPriority="51"/>
-    <w:lsdException w:name="List Table 7 Colorful Accent 3" w:uiPriority="52"/>
-    <w:lsdException w:name="List Table 1 Light Accent 4" w:uiPriority="46"/>
-    <w:lsdException w:name="List Table 2 Accent 4" w:uiPriority="47"/>
-    <w:lsdException w:name="List Table 3 Accent 4" w:uiPriority="48"/>
-    <w:lsdException w:name="List Table 4 Accent 4" w:uiPriority="49"/>
-    <w:lsdException w:name="List Table 5 Dark Accent 4" w:uiPriority="50"/>
-    <w:lsdException w:name="List Table 6 Colorful Accent 4" w:uiPriority="51"/>
-    <w:lsdException w:name="List Table 7 Colorful Accent 4" w:uiPriority="52"/>
-    <w:lsdException w:name="List Table 1 Light Accent 5" w:uiPriority="46"/>
-    <w:lsdException w:name="List Table 2 Accent 5" w:uiPriority="47"/>
-    <w:lsdException w:name="List Table 3 Accent 5" w:uiPriority="48"/>
-    <w:lsdException w:name="List Table 4 Accent 5" w:uiPriority="49"/>
-    <w:lsdException w:name="List Table 5 Dark Accent 5" w:uiPriority="50"/>
-    <w:lsdException w:name="List Table 6 Colorful Accent 5" w:uiPriority="51"/>
-    <w:lsdException w:name="List Table 7 Colorful Accent 5" w:uiPriority="52"/>
-    <w:lsdException w:name="List Table 1 Light Accent 6" w:uiPriority="46"/>
-    <w:lsdException w:name="List Table 2 Accent 6" w:uiPriority="47"/>
-    <w:lsdException w:name="List Table 3 Accent 6" w:uiPriority="48"/>
-    <w:lsdException w:name="List Table 4 Accent 6" w:uiPriority="49"/>
-    <w:lsdException w:name="List Table 5 Dark Accent 6" w:uiPriority="50"/>
-    <w:lsdException w:name="List Table 6 Colorful Accent 6" w:uiPriority="51"/>
-    <w:lsdException w:name="List Table 7 Colorful Accent 6" w:uiPriority="52"/>
+  <w:latentStyles w:defLockedState="0" w:defUIPriority="99" w:defSemiHidden="1" w:defUnhideWhenUsed="1" w:defQFormat="0" w:count="267">
+    <w:lsdException w:name="Normal" w:semiHidden="0" w:uiPriority="0" w:unhideWhenUsed="0" w:qFormat="1"/>
+    <w:lsdException w:name="heading 1" w:semiHidden="0" w:uiPriority="9" w:unhideWhenUsed="0" w:qFormat="1"/>
+    <w:lsdException w:name="heading 2" w:uiPriority="9" w:qFormat="1"/>
+    <w:lsdException w:name="heading 3" w:uiPriority="9" w:qFormat="1"/>
+    <w:lsdException w:name="heading 4" w:uiPriority="9" w:qFormat="1"/>
+    <w:lsdException w:name="heading 5" w:uiPriority="9" w:qFormat="1"/>
+    <w:lsdException w:name="heading 6" w:uiPriority="9" w:qFormat="1"/>
+    <w:lsdException w:name="heading 7" w:uiPriority="9" w:qFormat="1"/>
+    <w:lsdException w:name="heading 8" w:uiPriority="9" w:qFormat="1"/>
+    <w:lsdException w:name="heading 9" w:uiPriority="9" w:qFormat="1"/>
+    <w:lsdException w:name="toc 1" w:uiPriority="39"/>
+    <w:lsdException w:name="toc 2" w:uiPriority="39"/>
+    <w:lsdException w:name="toc 3" w:uiPriority="39"/>
+    <w:lsdException w:name="toc 4" w:uiPriority="39"/>
+    <w:lsdException w:name="toc 5" w:uiPriority="39"/>
+    <w:lsdException w:name="toc 6" w:uiPriority="39"/>
+    <w:lsdException w:name="toc 7" w:uiPriority="39"/>
+    <w:lsdException w:name="toc 8" w:uiPriority="39"/>
+    <w:lsdException w:name="toc 9" w:uiPriority="39"/>
+    <w:lsdException w:name="caption" w:uiPriority="35" w:qFormat="1"/>
+    <w:lsdException w:name="Title" w:semiHidden="0" w:uiPriority="10" w:unhideWhenUsed="0" w:qFormat="1"/>
+    <w:lsdException w:name="Default Paragraph Font" w:uiPriority="1"/>
+    <w:lsdException w:name="Subtitle" w:semiHidden="0" w:uiPriority="11" w:unhideWhenUsed="0" w:qFormat="1"/>
+    <w:lsdException w:name="Strong" w:semiHidden="0" w:uiPriority="22" w:unhideWhenUsed="0" w:qFormat="1"/>
+    <w:lsdException w:name="Emphasis" w:semiHidden="0" w:uiPriority="20" w:unhideWhenUsed="0" w:qFormat="1"/>
+    <w:lsdException w:name="Table Grid" w:semiHidden="0" w:uiPriority="39" w:unhideWhenUsed="0"/>
+    <w:lsdException w:name="Placeholder Text" w:unhideWhenUsed="0"/>
+    <w:lsdException w:name="No Spacing" w:semiHidden="0" w:uiPriority="1" w:unhideWhenUsed="0" w:qFormat="1"/>
+    <w:lsdException w:name="Light Shading" w:semiHidden="0" w:uiPriority="60" w:unhideWhenUsed="0"/>
+    <w:lsdException w:name="Light List" w:semiHidden="0" w:uiPriority="61" w:unhideWhenUsed="0"/>
+    <w:lsdException w:name="Light Grid" w:semiHidden="0" w:uiPriority="62" w:unhideWhenUsed="0"/>
+    <w:lsdException w:name="Medium Shading 1" w:semiHidden="0" w:uiPriority="63" w:unhideWhenUsed="0"/>
+    <w:lsdException w:name="Medium Shading 2" w:semiHidden="0" w:uiPriority="64" w:unhideWhenUsed="0"/>
+    <w:lsdException w:name="Medium List 1" w:semiHidden="0" w:uiPriority="65" w:unhideWhenUsed="0"/>
+    <w:lsdException w:name="Medium List 2" w:semiHidden="0" w:uiPriority="66" w:unhideWhenUsed="0"/>
+    <w:lsdException w:name="Medium Grid 1" w:semiHidden="0" w:uiPriority="67" w:unhideWhenUsed="0"/>
+    <w:lsdException w:name="Medium Grid 2" w:semiHidden="0" w:uiPriority="68" w:unhideWhenUsed="0"/>
+    <w:lsdException w:name="Medium Grid 3" w:semiHidden="0" w:uiPriority="69" w:unhideWhenUsed="0"/>
+    <w:lsdException w:name="Dark List" w:semiHidden="0" w:uiPriority="70" w:unhideWhenUsed="0"/>
+    <w:lsdException w:name="Colorful Shading" w:semiHidden="0" w:uiPriority="71" w:unhideWhenUsed="0"/>
+    <w:lsdException w:name="Colorful List" w:semiHidden="0" w:uiPriority="72" w:unhideWhenUsed="0"/>
+    <w:lsdException w:name="Colorful Grid" w:semiHidden="0" w:uiPriority="73" w:unhideWhenUsed="0"/>
+    <w:lsdException w:name="Light Shading Accent 1" w:semiHidden="0" w:uiPriority="60" w:unhideWhenUsed="0"/>
+    <w:lsdException w:name="Light List Accent 1" w:semiHidden="0" w:uiPriority="61" w:unhideWhenUsed="0"/>
+    <w:lsdException w:name="Light Grid Accent 1" w:semiHidden="0" w:uiPriority="62" w:unhideWhenUsed="0"/>
+    <w:lsdException w:name="Medium Shading 1 Accent 1" w:semiHidden="0" w:uiPriority="63" w:unhideWhenUsed="0"/>
+    <w:lsdException w:name="Medium Shading 2 Accent 1" w:semiHidden="0" w:uiPriority="64" w:unhideWhenUsed="0"/>
+    <w:lsdException w:name="Medium List 1 Accent 1" w:semiHidden="0" w:uiPriority="65" w:unhideWhenUsed="0"/>
+    <w:lsdException w:name="Revision" w:unhideWhenUsed="0"/>
+    <w:lsdException w:name="List Paragraph" w:semiHidden="0" w:uiPriority="34" w:unhideWhenUsed="0" w:qFormat="1"/>
+    <w:lsdException w:name="Quote" w:semiHidden="0" w:uiPriority="29" w:unhideWhenUsed="0" w:qFormat="1"/>
+    <w:lsdException w:name="Intense Quote" w:semiHidden="0" w:uiPriority="30" w:unhideWhenUsed="0" w:qFormat="1"/>
+    <w:lsdException w:name="Medium List 2 Accent 1" w:semiHidden="0" w:uiPriority="66" w:unhideWhenUsed="0"/>
+    <w:lsdException w:name="Medium Grid 1 Accent 1" w:semiHidden="0" w:uiPriority="67" w:unhideWhenUsed="0"/>
+    <w:lsdException w:name="Medium Grid 2 Accent 1" w:semiHidden="0" w:uiPriority="68" w:unhideWhenUsed="0"/>
+    <w:lsdException w:name="Medium Grid 3 Accent 1" w:semiHidden="0" w:uiPriority="69" w:unhideWhenUsed="0"/>
+    <w:lsdException w:name="Dark List Accent 1" w:semiHidden="0" w:uiPriority="70" w:unhideWhenUsed="0"/>
+    <w:lsdException w:name="Colorful Shading Accent 1" w:semiHidden="0" w:uiPriority="71" w:unhideWhenUsed="0"/>
+    <w:lsdException w:name="Colorful List Accent 1" w:semiHidden="0" w:uiPriority="72" w:unhideWhenUsed="0"/>
+    <w:lsdException w:name="Colorful Grid Accent 1" w:semiHidden="0" w:uiPriority="73" w:unhideWhenUsed="0"/>
+    <w:lsdException w:name="Light Shading Accent 2" w:semiHidden="0" w:uiPriority="60" w:unhideWhenUsed="0"/>
+    <w:lsdException w:name="Light List Accent 2" w:semiHidden="0" w:uiPriority="61" w:unhideWhenUsed="0"/>
+    <w:lsdException w:name="Light Grid Accent 2" w:semiHidden="0" w:uiPriority="62" w:unhideWhenUsed="0"/>
+    <w:lsdException w:name="Medium Shading 1 Accent 2" w:semiHidden="0" w:uiPriority="63" w:unhideWhenUsed="0"/>
+    <w:lsdException w:name="Medium Shading 2 Accent 2" w:semiHidden="0" w:uiPriority="64" w:unhideWhenUsed="0"/>
+    <w:lsdException w:name="Medium List 1 Accent 2" w:semiHidden="0" w:uiPriority="65" w:unhideWhenUsed="0"/>
+    <w:lsdException w:name="Medium List 2 Accent 2" w:semiHidden="0" w:uiPriority="66" w:unhideWhenUsed="0"/>
+    <w:lsdException w:name="Medium Grid 1 Accent 2" w:semiHidden="0" w:uiPriority="67" w:unhideWhenUsed="0"/>
+    <w:lsdException w:name="Medium Grid 2 Accent 2" w:semiHidden="0" w:uiPriority="68" w:unhideWhenUsed="0"/>
+    <w:lsdException w:name="Medium Grid 3 Accent 2" w:semiHidden="0" w:uiPriority="69" w:unhideWhenUsed="0"/>
+    <w:lsdException w:name="Dark List Accent 2" w:semiHidden="0" w:uiPriority="70" w:unhideWhenUsed="0"/>
+    <w:lsdException w:name="Colorful Shading Accent 2" w:semiHidden="0" w:uiPriority="71" w:unhideWhenUsed="0"/>
+    <w:lsdException w:name="Colorful List Accent 2" w:semiHidden="0" w:uiPriority="72" w:unhideWhenUsed="0"/>
+    <w:lsdException w:name="Colorful Grid Accent 2" w:semiHidden="0" w:uiPriority="73" w:unhideWhenUsed="0"/>
+    <w:lsdException w:name="Light Shading Accent 3" w:semiHidden="0" w:uiPriority="60" w:unhideWhenUsed="0"/>
+    <w:lsdException w:name="Light List Accent 3" w:semiHidden="0" w:uiPriority="61" w:unhideWhenUsed="0"/>
+    <w:lsdException w:name="Light Grid Accent 3" w:semiHidden="0" w:uiPriority="62" w:unhideWhenUsed="0"/>
+    <w:lsdException w:name="Medium Shading 1 Accent 3" w:semiHidden="0" w:uiPriority="63" w:unhideWhenUsed="0"/>
+    <w:lsdException w:name="Medium Shading 2 Accent 3" w:semiHidden="0" w:uiPriority="64" w:unhideWhenUsed="0"/>
+    <w:lsdException w:name="Medium List 1 Accent 3" w:semiHidden="0" w:uiPriority="65" w:unhideWhenUsed="0"/>
+    <w:lsdException w:name="Medium List 2 Accent 3" w:semiHidden="0" w:uiPriority="66" w:unhideWhenUsed="0"/>
+    <w:lsdException w:name="Medium Grid 1 Accent 3" w:semiHidden="0" w:uiPriority="67" w:unhideWhenUsed="0"/>
+    <w:lsdException w:name="Medium Grid 2 Accent 3" w:semiHidden="0" w:uiPriority="68" w:unhideWhenUsed="0"/>
+    <w:lsdException w:name="Medium Grid 3 Accent 3" w:semiHidden="0" w:uiPriority="69" w:unhideWhenUsed="0"/>
+    <w:lsdException w:name="Dark List Accent 3" w:semiHidden="0" w:uiPriority="70" w:unhideWhenUsed="0"/>
+    <w:lsdException w:name="Colorful Shading Accent 3" w:semiHidden="0" w:uiPriority="71" w:unhideWhenUsed="0"/>
+    <w:lsdException w:name="Colorful List Accent 3" w:semiHidden="0" w:uiPriority="72" w:unhideWhenUsed="0"/>
+    <w:lsdException w:name="Colorful Grid Accent 3" w:semiHidden="0" w:uiPriority="73" w:unhideWhenUsed="0"/>
+    <w:lsdException w:name="Light Shading Accent 4" w:semiHidden="0" w:uiPriority="60" w:unhideWhenUsed="0"/>
+    <w:lsdException w:name="Light List Accent 4" w:semiHidden="0" w:uiPriority="61" w:unhideWhenUsed="0"/>
+    <w:lsdException w:name="Light Grid Accent 4" w:semiHidden="0" w:uiPriority="62" w:unhideWhenUsed="0"/>
+    <w:lsdException w:name="Medium Shading 1 Accent 4" w:semiHidden="0" w:uiPriority="63" w:unhideWhenUsed="0"/>
+    <w:lsdException w:name="Medium Shading 2 Accent 4" w:semiHidden="0" w:uiPriority="64" w:unhideWhenUsed="0"/>
+    <w:lsdException w:name="Medium List 1 Accent 4" w:semiHidden="0" w:uiPriority="65" w:unhideWhenUsed="0"/>
+    <w:lsdException w:name="Medium List 2 Accent 4" w:semiHidden="0" w:uiPriority="66" w:unhideWhenUsed="0"/>
+    <w:lsdException w:name="Medium Grid 1 Accent 4" w:semiHidden="0" w:uiPriority="67" w:unhideWhenUsed="0"/>
+    <w:lsdException w:name="Medium Grid 2 Accent 4" w:semiHidden="0" w:uiPriority="68" w:unhideWhenUsed="0"/>
+    <w:lsdException w:name="Medium Grid 3 Accent 4" w:semiHidden="0" w:uiPriority="69" w:unhideWhenUsed="0"/>
+    <w:lsdException w:name="Dark List Accent 4" w:semiHidden="0" w:uiPriority="70" w:unhideWhenUsed="0"/>
+    <w:lsdException w:name="Colorful Shading Accent 4" w:semiHidden="0" w:uiPriority="71" w:unhideWhenUsed="0"/>
+    <w:lsdException w:name="Colorful List Accent 4" w:semiHidden="0" w:uiPriority="72" w:unhideWhenUsed="0"/>
+    <w:lsdException w:name="Colorful Grid Accent 4" w:semiHidden="0" w:uiPriority="73" w:unhideWhenUsed="0"/>
+    <w:lsdException w:name="Light Shading Accent 5" w:semiHidden="0" w:uiPriority="60" w:unhideWhenUsed="0"/>
+    <w:lsdException w:name="Light List Accent 5" w:semiHidden="0" w:uiPriority="61" w:unhideWhenUsed="0"/>
+    <w:lsdException w:name="Light Grid Accent 5" w:semiHidden="0" w:uiPriority="62" w:unhideWhenUsed="0"/>
+    <w:lsdException w:name="Medium Shading 1 Accent 5" w:semiHidden="0" w:uiPriority="63" w:unhideWhenUsed="0"/>
+    <w:lsdException w:name="Medium Shading 2 Accent 5" w:semiHidden="0" w:uiPriority="64" w:unhideWhenUsed="0"/>
+    <w:lsdException w:name="Medium List 1 Accent 5" w:semiHidden="0" w:uiPriority="65" w:unhideWhenUsed="0"/>
+    <w:lsdException w:name="Medium List 2 Accent 5" w:semiHidden="0" w:uiPriority="66" w:unhideWhenUsed="0"/>
+    <w:lsdException w:name="Medium Grid 1 Accent 5" w:semiHidden="0" w:uiPriority="67" w:unhideWhenUsed="0"/>
+    <w:lsdException w:name="Medium Grid 2 Accent 5" w:semiHidden="0" w:uiPriority="68" w:unhideWhenUsed="0"/>
+    <w:lsdException w:name="Medium Grid 3 Accent 5" w:semiHidden="0" w:uiPriority="69" w:unhideWhenUsed="0"/>
+    <w:lsdException w:name="Dark List Accent 5" w:semiHidden="0" w:uiPriority="70" w:unhideWhenUsed="0"/>
+    <w:lsdException w:name="Colorful Shading Accent 5" w:semiHidden="0" w:uiPriority="71" w:unhideWhenUsed="0"/>
+    <w:lsdException w:name="Colorful List Accent 5" w:semiHidden="0" w:uiPriority="72" w:unhideWhenUsed="0"/>
+    <w:lsdException w:name="Colorful Grid Accent 5" w:semiHidden="0" w:uiPriority="73" w:unhideWhenUsed="0"/>
+    <w:lsdException w:name="Light Shading Accent 6" w:semiHidden="0" w:uiPriority="60" w:unhideWhenUsed="0"/>
+    <w:lsdException w:name="Light List Accent 6" w:semiHidden="0" w:uiPriority="61" w:unhideWhenUsed="0"/>
+    <w:lsdException w:name="Light Grid Accent 6" w:semiHidden="0" w:uiPriority="62" w:unhideWhenUsed="0"/>
+    <w:lsdException w:name="Medium Shading 1 Accent 6" w:semiHidden="0" w:uiPriority="63" w:unhideWhenUsed="0"/>
+    <w:lsdException w:name="Medium Shading 2 Accent 6" w:semiHidden="0" w:uiPriority="64" w:unhideWhenUsed="0"/>
+    <w:lsdException w:name="Medium List 1 Accent 6" w:semiHidden="0" w:uiPriority="65" w:unhideWhenUsed="0"/>
+    <w:lsdException w:name="Medium List 2 Accent 6" w:semiHidden="0" w:uiPriority="66" w:unhideWhenUsed="0"/>
+    <w:lsdException w:name="Medium Grid 1 Accent 6" w:semiHidden="0" w:uiPriority="67" w:unhideWhenUsed="0"/>
+    <w:lsdException w:name="Medium Grid 2 Accent 6" w:semiHidden="0" w:uiPriority="68" w:unhideWhenUsed="0"/>
+    <w:lsdException w:name="Medium Grid 3 Accent 6" w:semiHidden="0" w:uiPriority="69" w:unhideWhenUsed="0"/>
+    <w:lsdException w:name="Dark List Accent 6" w:semiHidden="0" w:uiPriority="70" w:unhideWhenUsed="0"/>
+    <w:lsdException w:name="Colorful Shading Accent 6" w:semiHidden="0" w:uiPriority="71" w:unhideWhenUsed="0"/>
+    <w:lsdException w:name="Colorful List Accent 6" w:semiHidden="0" w:uiPriority="72" w:unhideWhenUsed="0"/>
+    <w:lsdException w:name="Colorful Grid Accent 6" w:semiHidden="0" w:uiPriority="73" w:unhideWhenUsed="0"/>
+    <w:lsdException w:name="Subtle Emphasis" w:semiHidden="0" w:uiPriority="19" w:unhideWhenUsed="0" w:qFormat="1"/>
+    <w:lsdException w:name="Intense Emphasis" w:semiHidden="0" w:uiPriority="21" w:unhideWhenUsed="0" w:qFormat="1"/>
+    <w:lsdException w:name="Subtle Reference" w:semiHidden="0" w:uiPriority="31" w:unhideWhenUsed="0" w:qFormat="1"/>
+    <w:lsdException w:name="Intense Reference" w:semiHidden="0" w:uiPriority="32" w:unhideWhenUsed="0" w:qFormat="1"/>
+    <w:lsdException w:name="Book Title" w:semiHidden="0" w:uiPriority="33" w:unhideWhenUsed="0" w:qFormat="1"/>
+    <w:lsdException w:name="Bibliography" w:uiPriority="37"/>
+    <w:lsdException w:name="TOC Heading" w:uiPriority="39" w:qFormat="1"/>
   </w:latentStyles>
   <w:style w:type="paragraph" w:default="1" w:styleId="Normal">
     <w:name w:val="Normal"/>
     <w:qFormat/>
+    <w:rsid w:val="00DE390F"/>
   </w:style>
   <w:style w:type="character" w:default="1" w:styleId="DefaultParagraphFont">
     <w:name w:val="Default Paragraph Font"/>
@@ -3972,6 +4497,7 @@
     <w:uiPriority w:val="99"/>
     <w:semiHidden/>
     <w:unhideWhenUsed/>
+    <w:qFormat/>
     <w:tblPr>
       <w:tblInd w:w="0" w:type="dxa"/>
       <w:tblCellMar>
@@ -4119,7 +4645,7 @@
     </a:clrScheme>
     <a:fontScheme name="Office">
       <a:majorFont>
-        <a:latin typeface="Calibri Light" panose="020F0302020204030204"/>
+        <a:latin typeface="Calibri Light"/>
         <a:ea typeface=""/>
         <a:cs typeface=""/>
         <a:font script="Jpan" typeface="ＭＳ ゴシック"/>
@@ -4154,7 +4680,7 @@
         <a:font script="Geor" typeface="Sylfaen"/>
       </a:majorFont>
       <a:minorFont>
-        <a:latin typeface="Calibri" panose="020F0502020204030204"/>
+        <a:latin typeface="Calibri"/>
         <a:ea typeface=""/>
         <a:cs typeface=""/>
         <a:font script="Jpan" typeface="ＭＳ 明朝"/>
@@ -4331,7 +4857,7 @@
   <a:extraClrSchemeLst/>
   <a:extLst>
     <a:ext uri="{05A4C25C-085E-4340-85A3-A5531E510DB2}">
-      <thm15:themeFamily xmlns:thm15="http://schemas.microsoft.com/office/thememl/2012/main" name="Office Theme" id="{62F939B6-93AF-4DB8-9C6B-D6C7DFDC589F}" vid="{4A3C46E8-61CC-4603-A589-7422A47A8E4A}"/>
+      <thm15:themeFamily xmlns:thm15="http://schemas.microsoft.com/office/thememl/2012/main" xmlns="" name="Office Theme" id="{62F939B6-93AF-4DB8-9C6B-D6C7DFDC589F}" vid="{4A3C46E8-61CC-4603-A589-7422A47A8E4A}"/>
     </a:ext>
   </a:extLst>
 </a:theme>

</xml_diff>